<commit_message>
Updated sprint plan with dates sprints will be taken
</commit_message>
<xml_diff>
--- a/Documents/Sprint plan.docx
+++ b/Documents/Sprint plan.docx
@@ -35,6 +35,37 @@
     </w:p>
     <w:p>
       <w:pPr>
+        <w:rPr>
+          <w:u w:val="single"/>
+        </w:rPr>
+      </w:pPr>
+      <w:r>
+        <w:t>10</w:t>
+      </w:r>
+      <w:r>
+        <w:rPr>
+          <w:vertAlign w:val="superscript"/>
+        </w:rPr>
+        <w:t>th</w:t>
+      </w:r>
+      <w:r>
+        <w:t xml:space="preserve"> February </w:t>
+      </w:r>
+      <w:r>
+        <w:t>– 21</w:t>
+      </w:r>
+      <w:r>
+        <w:rPr>
+          <w:vertAlign w:val="superscript"/>
+        </w:rPr>
+        <w:t>st</w:t>
+      </w:r>
+      <w:r>
+        <w:t xml:space="preserve"> February</w:t>
+      </w:r>
+    </w:p>
+    <w:p>
+      <w:pPr>
         <w:pStyle w:val="ListParagraph"/>
         <w:numPr>
           <w:ilvl w:val="0"/>
@@ -108,279 +139,398 @@
         </w:numPr>
       </w:pPr>
       <w:r>
-        <w:t>As a manager, I want to be able to verify the contents of a delivery so that it is added to my stock values</w:t>
-      </w:r>
-    </w:p>
-    <w:p>
-      <w:pPr>
-        <w:rPr>
-          <w:u w:val="single"/>
-        </w:rPr>
-      </w:pPr>
-      <w:r>
-        <w:rPr>
-          <w:u w:val="single"/>
-        </w:rPr>
-        <w:t>Sprint 2</w:t>
-      </w:r>
-    </w:p>
-    <w:p>
-      <w:pPr>
-        <w:pStyle w:val="ListParagraph"/>
-        <w:numPr>
-          <w:ilvl w:val="0"/>
-          <w:numId w:val="1"/>
-        </w:numPr>
-      </w:pPr>
-      <w:r>
-        <w:t>As a customer I want to be able to select my local corner shop so that I can see the details of that shop</w:t>
-      </w:r>
-    </w:p>
-    <w:p>
-      <w:pPr>
-        <w:pStyle w:val="ListParagraph"/>
-        <w:numPr>
-          <w:ilvl w:val="0"/>
-          <w:numId w:val="1"/>
-        </w:numPr>
-      </w:pPr>
-      <w:r>
-        <w:t>As a customer I want to be able to search for products so that I can see if my shop sells them</w:t>
-      </w:r>
-    </w:p>
-    <w:p>
-      <w:pPr>
-        <w:pStyle w:val="ListParagraph"/>
-        <w:numPr>
-          <w:ilvl w:val="0"/>
-          <w:numId w:val="1"/>
-        </w:numPr>
-      </w:pPr>
-      <w:r>
-        <w:t>As a manager, I want to be able to see what Items are on my next delivery so that I know what stock is due into the store</w:t>
-      </w:r>
-    </w:p>
-    <w:p>
-      <w:pPr>
-        <w:pStyle w:val="ListParagraph"/>
-        <w:numPr>
-          <w:ilvl w:val="0"/>
-          <w:numId w:val="1"/>
-        </w:numPr>
-      </w:pPr>
-      <w:r>
-        <w:t>As a staff member I want to be able to change my personal details so that they are accurate for my employer</w:t>
-      </w:r>
-    </w:p>
-    <w:p>
-      <w:pPr>
-        <w:pStyle w:val="ListParagraph"/>
-        <w:numPr>
-          <w:ilvl w:val="0"/>
-          <w:numId w:val="1"/>
-        </w:numPr>
-      </w:pPr>
-      <w:r>
-        <w:t>As a customer I want to see if the product I want is in stock so that I know if I can go and get it.</w:t>
-      </w:r>
-    </w:p>
-    <w:p>
-      <w:pPr>
-        <w:rPr>
-          <w:u w:val="single"/>
-        </w:rPr>
-      </w:pPr>
-      <w:r>
-        <w:rPr>
-          <w:u w:val="single"/>
-        </w:rPr>
-        <w:t>Sprint 3</w:t>
-      </w:r>
-    </w:p>
-    <w:p>
-      <w:pPr>
-        <w:pStyle w:val="ListParagraph"/>
-        <w:numPr>
-          <w:ilvl w:val="0"/>
-          <w:numId w:val="1"/>
-        </w:numPr>
-      </w:pPr>
-      <w:r>
-        <w:t>As a customer I want to be able to set up a news delivery so that I can have papers delivered to me</w:t>
-      </w:r>
-    </w:p>
-    <w:p>
-      <w:pPr>
-        <w:pStyle w:val="ListParagraph"/>
-        <w:numPr>
-          <w:ilvl w:val="0"/>
-          <w:numId w:val="1"/>
-        </w:numPr>
-      </w:pPr>
-      <w:r>
-        <w:t>As a customer, I want to be able to cancel my newspaper deliveries If I do not want them delivered anymore</w:t>
-      </w:r>
-    </w:p>
-    <w:p>
-      <w:pPr>
-        <w:pStyle w:val="ListParagraph"/>
-        <w:numPr>
-          <w:ilvl w:val="0"/>
-          <w:numId w:val="1"/>
-        </w:numPr>
-      </w:pPr>
-      <w:r>
-        <w:t>As a customer, I want to be able to edit my newspaper deliveries so that I can get the paper I want delivered</w:t>
-      </w:r>
-    </w:p>
-    <w:p>
-      <w:pPr>
-        <w:pStyle w:val="ListParagraph"/>
-        <w:numPr>
-          <w:ilvl w:val="0"/>
-          <w:numId w:val="1"/>
-        </w:numPr>
-      </w:pPr>
-      <w:r>
-        <w:t>As a manager, I want to be able to view newspaper rounds so that I can organise papers for paper staff to deliver.</w:t>
-      </w:r>
-    </w:p>
-    <w:p>
-      <w:pPr>
-        <w:pStyle w:val="ListParagraph"/>
-        <w:numPr>
-          <w:ilvl w:val="0"/>
-          <w:numId w:val="1"/>
-        </w:numPr>
-      </w:pPr>
-      <w:r>
-        <w:t>As a customer, I want to be able to pay for my newspapers online so that I don't have to go into the shop to pay regularly</w:t>
-      </w:r>
-    </w:p>
-    <w:p>
-      <w:pPr>
-        <w:rPr>
-          <w:u w:val="single"/>
-        </w:rPr>
-      </w:pPr>
-      <w:r>
-        <w:rPr>
-          <w:u w:val="single"/>
-        </w:rPr>
-        <w:t>Sprint 4</w:t>
-      </w:r>
-    </w:p>
-    <w:p>
-      <w:pPr>
-        <w:pStyle w:val="ListParagraph"/>
-        <w:numPr>
-          <w:ilvl w:val="0"/>
-          <w:numId w:val="1"/>
-        </w:numPr>
-      </w:pPr>
-      <w:r>
-        <w:t>As a customer I want to be able to reserve the product that I want so that I can go and pick it up</w:t>
-      </w:r>
-    </w:p>
-    <w:p>
-      <w:pPr>
-        <w:pStyle w:val="ListParagraph"/>
-        <w:numPr>
-          <w:ilvl w:val="0"/>
-          <w:numId w:val="1"/>
-        </w:numPr>
-      </w:pPr>
-      <w:r>
-        <w:t>As a manager I want to be able to view click and collect orders so that the items can be put aside for customers to collect</w:t>
-      </w:r>
-    </w:p>
-    <w:p>
-      <w:pPr>
-        <w:pStyle w:val="ListParagraph"/>
-        <w:numPr>
-          <w:ilvl w:val="0"/>
-          <w:numId w:val="1"/>
-        </w:numPr>
-      </w:pPr>
-      <w:r>
-        <w:lastRenderedPageBreak/>
-        <w:t>As a manager I want to be able to set up rota's so that my staff know when they are working</w:t>
-      </w:r>
-    </w:p>
-    <w:p>
-      <w:pPr>
-        <w:pStyle w:val="ListParagraph"/>
-        <w:numPr>
-          <w:ilvl w:val="0"/>
-          <w:numId w:val="1"/>
-        </w:numPr>
-      </w:pPr>
-      <w:r>
-        <w:t>As a staff member, I want to be able to look at the shop rota so that I can see when I have to work</w:t>
-      </w:r>
-    </w:p>
-    <w:p>
-      <w:pPr>
-        <w:pStyle w:val="ListParagraph"/>
-        <w:numPr>
-          <w:ilvl w:val="0"/>
-          <w:numId w:val="1"/>
-        </w:numPr>
-      </w:pPr>
-      <w:r>
-        <w:t>As a staff member I want to be able to request holiday so that I can have a break from work</w:t>
-      </w:r>
-    </w:p>
-    <w:p>
-      <w:pPr>
-        <w:pStyle w:val="ListParagraph"/>
-        <w:numPr>
-          <w:ilvl w:val="0"/>
-          <w:numId w:val="1"/>
-        </w:numPr>
-      </w:pPr>
-      <w:r>
-        <w:t>As a manager, I want to be able to approve holidays so that my staff can have time off when they have requested</w:t>
-      </w:r>
-    </w:p>
-    <w:p>
-      <w:pPr>
-        <w:rPr>
-          <w:u w:val="single"/>
-        </w:rPr>
-      </w:pPr>
-      <w:r>
-        <w:rPr>
-          <w:u w:val="single"/>
-        </w:rPr>
-        <w:t>Sprint 5</w:t>
-      </w:r>
-    </w:p>
-    <w:p>
-      <w:pPr>
-        <w:pStyle w:val="ListParagraph"/>
-        <w:numPr>
-          <w:ilvl w:val="0"/>
-          <w:numId w:val="1"/>
-        </w:numPr>
-      </w:pPr>
-      <w:r>
-        <w:t>As a manager, I want to be able to add items to my next delivery so that the shop is well stocked</w:t>
-      </w:r>
-    </w:p>
-    <w:p>
-      <w:pPr>
-        <w:pStyle w:val="ListParagraph"/>
-        <w:numPr>
-          <w:ilvl w:val="0"/>
-          <w:numId w:val="1"/>
-        </w:numPr>
-      </w:pPr>
-      <w:r>
-        <w:t>As a staff member I want to be able to change my payroll details so that I am paid into the right bank account</w:t>
+        <w:t>As a manager, I want to be able to set up accounts for my staff so that they can access the system</w:t>
       </w:r>
       <w:bookmarkStart w:id="0" w:name="_GoBack"/>
       <w:bookmarkEnd w:id="0"/>
+    </w:p>
+    <w:p>
+      <w:pPr>
+        <w:rPr>
+          <w:u w:val="single"/>
+        </w:rPr>
+      </w:pPr>
+      <w:r>
+        <w:rPr>
+          <w:u w:val="single"/>
+        </w:rPr>
+        <w:t>Sprint 2</w:t>
+      </w:r>
+    </w:p>
+    <w:p>
+      <w:r>
+        <w:t>24</w:t>
+      </w:r>
+      <w:r>
+        <w:rPr>
+          <w:vertAlign w:val="superscript"/>
+        </w:rPr>
+        <w:t>th</w:t>
+      </w:r>
+      <w:r>
+        <w:t xml:space="preserve"> February – 6</w:t>
+      </w:r>
+      <w:r>
+        <w:rPr>
+          <w:vertAlign w:val="superscript"/>
+        </w:rPr>
+        <w:t>th</w:t>
+      </w:r>
+      <w:r>
+        <w:t xml:space="preserve"> March</w:t>
+      </w:r>
+    </w:p>
+    <w:p>
+      <w:pPr>
+        <w:pStyle w:val="ListParagraph"/>
+        <w:numPr>
+          <w:ilvl w:val="0"/>
+          <w:numId w:val="1"/>
+        </w:numPr>
+      </w:pPr>
+      <w:r>
+        <w:t>As a customer I want to be able to select my local corner shop so that I can see the details of that shop</w:t>
+      </w:r>
+    </w:p>
+    <w:p>
+      <w:pPr>
+        <w:pStyle w:val="ListParagraph"/>
+        <w:numPr>
+          <w:ilvl w:val="0"/>
+          <w:numId w:val="1"/>
+        </w:numPr>
+      </w:pPr>
+      <w:r>
+        <w:t>As a customer I want to be able to search for products so that I can see if my shop sells them</w:t>
+      </w:r>
+    </w:p>
+    <w:p>
+      <w:pPr>
+        <w:pStyle w:val="ListParagraph"/>
+        <w:numPr>
+          <w:ilvl w:val="0"/>
+          <w:numId w:val="1"/>
+        </w:numPr>
+      </w:pPr>
+      <w:r>
+        <w:t>As a manager, I want to be able to see what Items are on my next delivery so that I know what stock is due into the store</w:t>
+      </w:r>
+    </w:p>
+    <w:p>
+      <w:pPr>
+        <w:pStyle w:val="ListParagraph"/>
+        <w:numPr>
+          <w:ilvl w:val="0"/>
+          <w:numId w:val="1"/>
+        </w:numPr>
+      </w:pPr>
+      <w:r>
+        <w:t>As a staff member I want to be able to change my personal details so that they are accurate for my employer</w:t>
+      </w:r>
+    </w:p>
+    <w:p>
+      <w:pPr>
+        <w:pStyle w:val="ListParagraph"/>
+        <w:numPr>
+          <w:ilvl w:val="0"/>
+          <w:numId w:val="1"/>
+        </w:numPr>
+      </w:pPr>
+      <w:r>
+        <w:t>As a customer I want to see if the product I want is in stock so that I know if I can go and get it.</w:t>
+      </w:r>
+      <w:r>
+        <w:t xml:space="preserve"> </w:t>
+      </w:r>
+    </w:p>
+    <w:p>
+      <w:pPr>
+        <w:pStyle w:val="ListParagraph"/>
+        <w:numPr>
+          <w:ilvl w:val="0"/>
+          <w:numId w:val="1"/>
+        </w:numPr>
+      </w:pPr>
+      <w:r>
+        <w:t>As a manager, I want to be able to verify the contents of a delivery so that it is added to my stock values</w:t>
+      </w:r>
+    </w:p>
+    <w:p>
+      <w:pPr>
+        <w:rPr>
+          <w:u w:val="single"/>
+        </w:rPr>
+      </w:pPr>
+      <w:r>
+        <w:rPr>
+          <w:u w:val="single"/>
+        </w:rPr>
+        <w:t>Sprint 3</w:t>
+      </w:r>
+    </w:p>
+    <w:p>
+      <w:r>
+        <w:t>9</w:t>
+      </w:r>
+      <w:r>
+        <w:rPr>
+          <w:vertAlign w:val="superscript"/>
+        </w:rPr>
+        <w:t>th</w:t>
+      </w:r>
+      <w:r>
+        <w:t xml:space="preserve"> March – 20</w:t>
+      </w:r>
+      <w:r>
+        <w:rPr>
+          <w:vertAlign w:val="superscript"/>
+        </w:rPr>
+        <w:t>th</w:t>
+      </w:r>
+      <w:r>
+        <w:t xml:space="preserve"> March</w:t>
+      </w:r>
+    </w:p>
+    <w:p>
+      <w:pPr>
+        <w:pStyle w:val="ListParagraph"/>
+        <w:numPr>
+          <w:ilvl w:val="0"/>
+          <w:numId w:val="1"/>
+        </w:numPr>
+      </w:pPr>
+      <w:r>
+        <w:t>As a customer I want to be able to set up a news delivery so that I can have papers delivered to me</w:t>
+      </w:r>
+    </w:p>
+    <w:p>
+      <w:pPr>
+        <w:pStyle w:val="ListParagraph"/>
+        <w:numPr>
+          <w:ilvl w:val="0"/>
+          <w:numId w:val="1"/>
+        </w:numPr>
+      </w:pPr>
+      <w:r>
+        <w:t>As a customer, I want to be able to cancel my newspaper deliveries If I do not want them delivered anymore</w:t>
+      </w:r>
+    </w:p>
+    <w:p>
+      <w:pPr>
+        <w:pStyle w:val="ListParagraph"/>
+        <w:numPr>
+          <w:ilvl w:val="0"/>
+          <w:numId w:val="1"/>
+        </w:numPr>
+      </w:pPr>
+      <w:r>
+        <w:t>As a customer, I want to be able to edit my newspaper deliveries so that I can get the paper I want delivered</w:t>
+      </w:r>
+    </w:p>
+    <w:p>
+      <w:pPr>
+        <w:pStyle w:val="ListParagraph"/>
+        <w:numPr>
+          <w:ilvl w:val="0"/>
+          <w:numId w:val="1"/>
+        </w:numPr>
+      </w:pPr>
+      <w:r>
+        <w:t>As a manager, I want to be able to view newspaper rounds so that I can organise papers for paper staff to deliver.</w:t>
+      </w:r>
+    </w:p>
+    <w:p>
+      <w:pPr>
+        <w:pStyle w:val="ListParagraph"/>
+        <w:numPr>
+          <w:ilvl w:val="0"/>
+          <w:numId w:val="1"/>
+        </w:numPr>
+      </w:pPr>
+      <w:r>
+        <w:t>As a customer, I want to be able to pay for my newspapers online so that I don't have to go into the shop to pay regularly</w:t>
+      </w:r>
+    </w:p>
+    <w:p>
+      <w:pPr>
+        <w:rPr>
+          <w:u w:val="single"/>
+        </w:rPr>
+      </w:pPr>
+      <w:r>
+        <w:rPr>
+          <w:u w:val="single"/>
+        </w:rPr>
+        <w:lastRenderedPageBreak/>
+        <w:t>Sprint 4</w:t>
+      </w:r>
+    </w:p>
+    <w:p>
+      <w:r>
+        <w:t>23</w:t>
+      </w:r>
+      <w:r>
+        <w:rPr>
+          <w:vertAlign w:val="superscript"/>
+        </w:rPr>
+        <w:t>rd</w:t>
+      </w:r>
+      <w:r>
+        <w:t xml:space="preserve"> March – 24</w:t>
+      </w:r>
+      <w:r>
+        <w:rPr>
+          <w:vertAlign w:val="superscript"/>
+        </w:rPr>
+        <w:t>th</w:t>
+      </w:r>
+      <w:r>
+        <w:t xml:space="preserve"> April (Note: Taking into account</w:t>
+      </w:r>
+      <w:r>
+        <w:t xml:space="preserve"> the</w:t>
+      </w:r>
+      <w:r>
+        <w:t xml:space="preserve"> </w:t>
+      </w:r>
+      <w:r>
+        <w:t>3-week</w:t>
+      </w:r>
+      <w:r>
+        <w:t xml:space="preserve"> Easter break)</w:t>
+      </w:r>
+    </w:p>
+    <w:p>
+      <w:pPr>
+        <w:pStyle w:val="ListParagraph"/>
+        <w:numPr>
+          <w:ilvl w:val="0"/>
+          <w:numId w:val="1"/>
+        </w:numPr>
+      </w:pPr>
+      <w:r>
+        <w:t>As a customer I want to be able to reserve the product that I want so that I can go and pick it up</w:t>
+      </w:r>
+    </w:p>
+    <w:p>
+      <w:pPr>
+        <w:pStyle w:val="ListParagraph"/>
+        <w:numPr>
+          <w:ilvl w:val="0"/>
+          <w:numId w:val="1"/>
+        </w:numPr>
+      </w:pPr>
+      <w:r>
+        <w:t>As a manager I want to be able to view click and collect orders so that the items can be put aside for customers to collect</w:t>
+      </w:r>
+    </w:p>
+    <w:p>
+      <w:pPr>
+        <w:pStyle w:val="ListParagraph"/>
+        <w:numPr>
+          <w:ilvl w:val="0"/>
+          <w:numId w:val="1"/>
+        </w:numPr>
+      </w:pPr>
+      <w:r>
+        <w:t>As a manager I want to be able to set up rota's so that my staff know when they are working</w:t>
+      </w:r>
+    </w:p>
+    <w:p>
+      <w:pPr>
+        <w:pStyle w:val="ListParagraph"/>
+        <w:numPr>
+          <w:ilvl w:val="0"/>
+          <w:numId w:val="1"/>
+        </w:numPr>
+      </w:pPr>
+      <w:r>
+        <w:t>As a staff member, I want to be able to look at the shop rota so that I can see when I have to work</w:t>
+      </w:r>
+    </w:p>
+    <w:p>
+      <w:pPr>
+        <w:pStyle w:val="ListParagraph"/>
+        <w:numPr>
+          <w:ilvl w:val="0"/>
+          <w:numId w:val="1"/>
+        </w:numPr>
+      </w:pPr>
+      <w:r>
+        <w:t>As a staff member I want to be able to request holiday so that I can have a break from work</w:t>
+      </w:r>
+    </w:p>
+    <w:p>
+      <w:pPr>
+        <w:pStyle w:val="ListParagraph"/>
+        <w:numPr>
+          <w:ilvl w:val="0"/>
+          <w:numId w:val="1"/>
+        </w:numPr>
+      </w:pPr>
+      <w:r>
+        <w:t>As a manager, I want to be able to approve holidays so that my staff can have time off when they have requested</w:t>
+      </w:r>
+    </w:p>
+    <w:p>
+      <w:pPr>
+        <w:rPr>
+          <w:u w:val="single"/>
+        </w:rPr>
+      </w:pPr>
+      <w:r>
+        <w:rPr>
+          <w:u w:val="single"/>
+        </w:rPr>
+        <w:t>Sprint 5</w:t>
+      </w:r>
+    </w:p>
+    <w:p>
+      <w:r>
+        <w:t>27</w:t>
+      </w:r>
+      <w:r>
+        <w:rPr>
+          <w:vertAlign w:val="superscript"/>
+        </w:rPr>
+        <w:t>th</w:t>
+      </w:r>
+      <w:r>
+        <w:t xml:space="preserve"> April – 8</w:t>
+      </w:r>
+      <w:r>
+        <w:rPr>
+          <w:vertAlign w:val="superscript"/>
+        </w:rPr>
+        <w:t>th</w:t>
+      </w:r>
+      <w:r>
+        <w:t xml:space="preserve"> May</w:t>
+      </w:r>
+    </w:p>
+    <w:p>
+      <w:pPr>
+        <w:pStyle w:val="ListParagraph"/>
+        <w:numPr>
+          <w:ilvl w:val="0"/>
+          <w:numId w:val="1"/>
+        </w:numPr>
+      </w:pPr>
+      <w:r>
+        <w:t>As a manager, I want to be able to add items to my next delivery so that the shop is well stocked</w:t>
+      </w:r>
+    </w:p>
+    <w:p>
+      <w:pPr>
+        <w:pStyle w:val="ListParagraph"/>
+        <w:numPr>
+          <w:ilvl w:val="0"/>
+          <w:numId w:val="1"/>
+        </w:numPr>
+      </w:pPr>
+      <w:r>
+        <w:t>As a staff member I want to be able to change my payroll details so that I am paid into the right bank account</w:t>
+      </w:r>
     </w:p>
     <w:sectPr>
       <w:pgSz w:w="11906" w:h="16838"/>
@@ -636,6 +786,7 @@
     <w:lsdException w:name="HTML Sample" w:semiHidden="1" w:unhideWhenUsed="1"/>
     <w:lsdException w:name="HTML Typewriter" w:semiHidden="1" w:unhideWhenUsed="1"/>
     <w:lsdException w:name="HTML Variable" w:semiHidden="1" w:unhideWhenUsed="1"/>
+    <w:lsdException w:name="Normal Table" w:semiHidden="1" w:unhideWhenUsed="1"/>
     <w:lsdException w:name="annotation subject" w:semiHidden="1" w:unhideWhenUsed="1"/>
     <w:lsdException w:name="No List" w:semiHidden="1" w:unhideWhenUsed="1"/>
     <w:lsdException w:name="Outline List 1" w:semiHidden="1" w:unhideWhenUsed="1"/>
@@ -681,9 +832,11 @@
     <w:lsdException w:name="Table Subtle 1" w:semiHidden="1" w:unhideWhenUsed="1"/>
     <w:lsdException w:name="Table Subtle 2" w:semiHidden="1" w:unhideWhenUsed="1"/>
     <w:lsdException w:name="Table Web 1" w:semiHidden="1" w:unhideWhenUsed="1"/>
+    <w:lsdException w:name="Table Web 2" w:semiHidden="1" w:unhideWhenUsed="1"/>
     <w:lsdException w:name="Table Web 3" w:semiHidden="1" w:unhideWhenUsed="1"/>
     <w:lsdException w:name="Balloon Text" w:semiHidden="1" w:unhideWhenUsed="1"/>
     <w:lsdException w:name="Table Grid" w:uiPriority="39"/>
+    <w:lsdException w:name="Table Theme" w:semiHidden="1" w:unhideWhenUsed="1"/>
     <w:lsdException w:name="Placeholder Text" w:semiHidden="1"/>
     <w:lsdException w:name="No Spacing" w:uiPriority="1" w:qFormat="1"/>
     <w:lsdException w:name="Light Shading" w:uiPriority="60"/>

</xml_diff>

<commit_message>
Added second trello board submission and updated sprint plan
</commit_message>
<xml_diff>
--- a/Documents/Sprint plan.docx
+++ b/Documents/Sprint plan.docx
@@ -97,49 +97,148 @@
         </w:numPr>
       </w:pPr>
       <w:r>
+        <w:t xml:space="preserve">As a manager, I want to be able to log into the </w:t>
+      </w:r>
+      <w:r>
+        <w:t>back-office</w:t>
+      </w:r>
+      <w:r>
+        <w:t xml:space="preserve"> system so that I can manage my shop</w:t>
+      </w:r>
+    </w:p>
+    <w:p>
+      <w:pPr>
+        <w:pStyle w:val="ListParagraph"/>
+        <w:numPr>
+          <w:ilvl w:val="0"/>
+          <w:numId w:val="1"/>
+        </w:numPr>
+      </w:pPr>
+      <w:r>
+        <w:t>As a Staff member I want to be able to log onto the systems to access my features</w:t>
+      </w:r>
+    </w:p>
+    <w:p>
+      <w:pPr>
+        <w:pStyle w:val="ListParagraph"/>
+        <w:numPr>
+          <w:ilvl w:val="0"/>
+          <w:numId w:val="1"/>
+        </w:numPr>
+      </w:pPr>
+      <w:r>
+        <w:t>As a manager, I want to be able to set up accounts for my staff so that they can access the system</w:t>
+      </w:r>
+    </w:p>
+    <w:p>
+      <w:pPr>
+        <w:rPr>
+          <w:u w:val="single"/>
+        </w:rPr>
+      </w:pPr>
+      <w:r>
+        <w:rPr>
+          <w:u w:val="single"/>
+        </w:rPr>
+        <w:t>Sprint 2</w:t>
+      </w:r>
+    </w:p>
+    <w:p>
+      <w:r>
+        <w:t>24</w:t>
+      </w:r>
+      <w:r>
+        <w:rPr>
+          <w:vertAlign w:val="superscript"/>
+        </w:rPr>
+        <w:t>th</w:t>
+      </w:r>
+      <w:r>
+        <w:t xml:space="preserve"> February – 6</w:t>
+      </w:r>
+      <w:r>
+        <w:rPr>
+          <w:vertAlign w:val="superscript"/>
+        </w:rPr>
+        <w:t>th</w:t>
+      </w:r>
+      <w:r>
+        <w:t xml:space="preserve"> March</w:t>
+      </w:r>
+    </w:p>
+    <w:p>
+      <w:pPr>
+        <w:pStyle w:val="ListParagraph"/>
+        <w:numPr>
+          <w:ilvl w:val="0"/>
+          <w:numId w:val="1"/>
+        </w:numPr>
+      </w:pPr>
+      <w:r>
+        <w:t>As a customer I want to be able to select my local corner shop so that I can see the details of that shop</w:t>
+      </w:r>
+    </w:p>
+    <w:p>
+      <w:pPr>
+        <w:pStyle w:val="ListParagraph"/>
+        <w:numPr>
+          <w:ilvl w:val="0"/>
+          <w:numId w:val="1"/>
+        </w:numPr>
+      </w:pPr>
+      <w:r>
+        <w:t>As a customer I want to be able to search for products so that I can see if my shop sells them</w:t>
+      </w:r>
+    </w:p>
+    <w:p>
+      <w:pPr>
+        <w:pStyle w:val="ListParagraph"/>
+        <w:numPr>
+          <w:ilvl w:val="0"/>
+          <w:numId w:val="1"/>
+        </w:numPr>
+      </w:pPr>
+      <w:r>
+        <w:t>As a manager, I want to be able to see what Items are on my next delivery so that I know what stock is due into the store</w:t>
+      </w:r>
+    </w:p>
+    <w:p>
+      <w:pPr>
+        <w:pStyle w:val="ListParagraph"/>
+        <w:numPr>
+          <w:ilvl w:val="0"/>
+          <w:numId w:val="1"/>
+        </w:numPr>
+      </w:pPr>
+      <w:r>
+        <w:t>As a staff member I want to be able to change my personal details so that they are accurate for my employer</w:t>
+      </w:r>
+    </w:p>
+    <w:p>
+      <w:pPr>
+        <w:pStyle w:val="ListParagraph"/>
+        <w:numPr>
+          <w:ilvl w:val="0"/>
+          <w:numId w:val="1"/>
+        </w:numPr>
+      </w:pPr>
+      <w:r>
+        <w:t>As a manager, I want to be able to verify the contents of a delivery so that it is added to my stock values</w:t>
+      </w:r>
+      <w:r>
+        <w:t xml:space="preserve"> </w:t>
+      </w:r>
+    </w:p>
+    <w:p>
+      <w:pPr>
+        <w:pStyle w:val="ListParagraph"/>
+        <w:numPr>
+          <w:ilvl w:val="0"/>
+          <w:numId w:val="1"/>
+        </w:numPr>
+      </w:pPr>
+      <w:r>
         <w:t>As a manager, I want to be able to see how much stock of each item we sell we have so that I can know what to order for delivery</w:t>
-      </w:r>
-    </w:p>
-    <w:p>
-      <w:pPr>
-        <w:pStyle w:val="ListParagraph"/>
-        <w:numPr>
-          <w:ilvl w:val="0"/>
-          <w:numId w:val="1"/>
-        </w:numPr>
-      </w:pPr>
-      <w:r>
-        <w:t xml:space="preserve">As a manager, I want to be able to log into the </w:t>
-      </w:r>
-      <w:r>
-        <w:t>back-office</w:t>
-      </w:r>
-      <w:r>
-        <w:t xml:space="preserve"> system so that I can manage my shop</w:t>
-      </w:r>
-    </w:p>
-    <w:p>
-      <w:pPr>
-        <w:pStyle w:val="ListParagraph"/>
-        <w:numPr>
-          <w:ilvl w:val="0"/>
-          <w:numId w:val="1"/>
-        </w:numPr>
-      </w:pPr>
-      <w:r>
-        <w:t>As a Staff member I want to be able to log onto the systems to access my features</w:t>
-      </w:r>
-    </w:p>
-    <w:p>
-      <w:pPr>
-        <w:pStyle w:val="ListParagraph"/>
-        <w:numPr>
-          <w:ilvl w:val="0"/>
-          <w:numId w:val="1"/>
-        </w:numPr>
-      </w:pPr>
-      <w:r>
-        <w:t>As a manager, I want to be able to set up accounts for my staff so that they can access the system</w:t>
       </w:r>
       <w:bookmarkStart w:id="0" w:name="_GoBack"/>
       <w:bookmarkEnd w:id="0"/>
@@ -154,12 +253,12 @@
         <w:rPr>
           <w:u w:val="single"/>
         </w:rPr>
-        <w:t>Sprint 2</w:t>
-      </w:r>
-    </w:p>
-    <w:p>
-      <w:r>
-        <w:t>24</w:t>
+        <w:t>Sprint 3</w:t>
+      </w:r>
+    </w:p>
+    <w:p>
+      <w:r>
+        <w:t>9</w:t>
       </w:r>
       <w:r>
         <w:rPr>
@@ -168,7 +267,7 @@
         <w:t>th</w:t>
       </w:r>
       <w:r>
-        <w:t xml:space="preserve"> February – 6</w:t>
+        <w:t xml:space="preserve"> March – 20</w:t>
       </w:r>
       <w:r>
         <w:rPr>
@@ -189,70 +288,55 @@
         </w:numPr>
       </w:pPr>
       <w:r>
-        <w:t>As a customer I want to be able to select my local corner shop so that I can see the details of that shop</w:t>
-      </w:r>
-    </w:p>
-    <w:p>
-      <w:pPr>
-        <w:pStyle w:val="ListParagraph"/>
-        <w:numPr>
-          <w:ilvl w:val="0"/>
-          <w:numId w:val="1"/>
-        </w:numPr>
-      </w:pPr>
-      <w:r>
-        <w:t>As a customer I want to be able to search for products so that I can see if my shop sells them</w:t>
-      </w:r>
-    </w:p>
-    <w:p>
-      <w:pPr>
-        <w:pStyle w:val="ListParagraph"/>
-        <w:numPr>
-          <w:ilvl w:val="0"/>
-          <w:numId w:val="1"/>
-        </w:numPr>
-      </w:pPr>
-      <w:r>
-        <w:t>As a manager, I want to be able to see what Items are on my next delivery so that I know what stock is due into the store</w:t>
-      </w:r>
-    </w:p>
-    <w:p>
-      <w:pPr>
-        <w:pStyle w:val="ListParagraph"/>
-        <w:numPr>
-          <w:ilvl w:val="0"/>
-          <w:numId w:val="1"/>
-        </w:numPr>
-      </w:pPr>
-      <w:r>
-        <w:t>As a staff member I want to be able to change my personal details so that they are accurate for my employer</w:t>
-      </w:r>
-    </w:p>
-    <w:p>
-      <w:pPr>
-        <w:pStyle w:val="ListParagraph"/>
-        <w:numPr>
-          <w:ilvl w:val="0"/>
-          <w:numId w:val="1"/>
-        </w:numPr>
-      </w:pPr>
-      <w:r>
-        <w:t>As a customer I want to see if the product I want is in stock so that I know if I can go and get it.</w:t>
-      </w:r>
-      <w:r>
-        <w:t xml:space="preserve"> </w:t>
-      </w:r>
-    </w:p>
-    <w:p>
-      <w:pPr>
-        <w:pStyle w:val="ListParagraph"/>
-        <w:numPr>
-          <w:ilvl w:val="0"/>
-          <w:numId w:val="1"/>
-        </w:numPr>
-      </w:pPr>
-      <w:r>
-        <w:t>As a manager, I want to be able to verify the contents of a delivery so that it is added to my stock values</w:t>
+        <w:t>As a customer I want to be able to set up a news delivery so that I can have papers delivered to me</w:t>
+      </w:r>
+    </w:p>
+    <w:p>
+      <w:pPr>
+        <w:pStyle w:val="ListParagraph"/>
+        <w:numPr>
+          <w:ilvl w:val="0"/>
+          <w:numId w:val="1"/>
+        </w:numPr>
+      </w:pPr>
+      <w:r>
+        <w:t>As a customer, I want to be able to cancel my newspaper deliveries If I do not want them delivered anymore</w:t>
+      </w:r>
+    </w:p>
+    <w:p>
+      <w:pPr>
+        <w:pStyle w:val="ListParagraph"/>
+        <w:numPr>
+          <w:ilvl w:val="0"/>
+          <w:numId w:val="1"/>
+        </w:numPr>
+      </w:pPr>
+      <w:r>
+        <w:t>As a customer, I want to be able to edit my newspaper deliveries so that I can get the paper I want delivered</w:t>
+      </w:r>
+    </w:p>
+    <w:p>
+      <w:pPr>
+        <w:pStyle w:val="ListParagraph"/>
+        <w:numPr>
+          <w:ilvl w:val="0"/>
+          <w:numId w:val="1"/>
+        </w:numPr>
+      </w:pPr>
+      <w:r>
+        <w:t>As a manager, I want to be able to view newspaper rounds so that I can organise papers for paper staff to deliver.</w:t>
+      </w:r>
+    </w:p>
+    <w:p>
+      <w:pPr>
+        <w:pStyle w:val="ListParagraph"/>
+        <w:numPr>
+          <w:ilvl w:val="0"/>
+          <w:numId w:val="1"/>
+        </w:numPr>
+      </w:pPr>
+      <w:r>
+        <w:t>As a customer, I want to be able to pay for my newspapers online so that I don't have to go into the shop to pay regularly</w:t>
       </w:r>
     </w:p>
     <w:p>
@@ -261,95 +345,6 @@
           <w:u w:val="single"/>
         </w:rPr>
       </w:pPr>
-      <w:r>
-        <w:rPr>
-          <w:u w:val="single"/>
-        </w:rPr>
-        <w:t>Sprint 3</w:t>
-      </w:r>
-    </w:p>
-    <w:p>
-      <w:r>
-        <w:t>9</w:t>
-      </w:r>
-      <w:r>
-        <w:rPr>
-          <w:vertAlign w:val="superscript"/>
-        </w:rPr>
-        <w:t>th</w:t>
-      </w:r>
-      <w:r>
-        <w:t xml:space="preserve"> March – 20</w:t>
-      </w:r>
-      <w:r>
-        <w:rPr>
-          <w:vertAlign w:val="superscript"/>
-        </w:rPr>
-        <w:t>th</w:t>
-      </w:r>
-      <w:r>
-        <w:t xml:space="preserve"> March</w:t>
-      </w:r>
-    </w:p>
-    <w:p>
-      <w:pPr>
-        <w:pStyle w:val="ListParagraph"/>
-        <w:numPr>
-          <w:ilvl w:val="0"/>
-          <w:numId w:val="1"/>
-        </w:numPr>
-      </w:pPr>
-      <w:r>
-        <w:t>As a customer I want to be able to set up a news delivery so that I can have papers delivered to me</w:t>
-      </w:r>
-    </w:p>
-    <w:p>
-      <w:pPr>
-        <w:pStyle w:val="ListParagraph"/>
-        <w:numPr>
-          <w:ilvl w:val="0"/>
-          <w:numId w:val="1"/>
-        </w:numPr>
-      </w:pPr>
-      <w:r>
-        <w:t>As a customer, I want to be able to cancel my newspaper deliveries If I do not want them delivered anymore</w:t>
-      </w:r>
-    </w:p>
-    <w:p>
-      <w:pPr>
-        <w:pStyle w:val="ListParagraph"/>
-        <w:numPr>
-          <w:ilvl w:val="0"/>
-          <w:numId w:val="1"/>
-        </w:numPr>
-      </w:pPr>
-      <w:r>
-        <w:t>As a customer, I want to be able to edit my newspaper deliveries so that I can get the paper I want delivered</w:t>
-      </w:r>
-    </w:p>
-    <w:p>
-      <w:pPr>
-        <w:pStyle w:val="ListParagraph"/>
-        <w:numPr>
-          <w:ilvl w:val="0"/>
-          <w:numId w:val="1"/>
-        </w:numPr>
-      </w:pPr>
-      <w:r>
-        <w:t>As a manager, I want to be able to view newspaper rounds so that I can organise papers for paper staff to deliver.</w:t>
-      </w:r>
-    </w:p>
-    <w:p>
-      <w:pPr>
-        <w:pStyle w:val="ListParagraph"/>
-        <w:numPr>
-          <w:ilvl w:val="0"/>
-          <w:numId w:val="1"/>
-        </w:numPr>
-      </w:pPr>
-      <w:r>
-        <w:t>As a customer, I want to be able to pay for my newspapers online so that I don't have to go into the shop to pay regularly</w:t>
-      </w:r>
     </w:p>
     <w:p>
       <w:pPr>
@@ -447,6 +442,84 @@
       <w:r>
         <w:t>As a staff member, I want to be able to look at the shop rota so that I can see when I have to work</w:t>
       </w:r>
+      <w:r>
+        <w:t xml:space="preserve"> </w:t>
+      </w:r>
+    </w:p>
+    <w:p>
+      <w:pPr>
+        <w:pStyle w:val="ListParagraph"/>
+        <w:numPr>
+          <w:ilvl w:val="0"/>
+          <w:numId w:val="1"/>
+        </w:numPr>
+      </w:pPr>
+      <w:r>
+        <w:t>As a customer I want to see if the product I want is in stock so that I know if I can go and get it.</w:t>
+      </w:r>
+      <w:r>
+        <w:t xml:space="preserve"> </w:t>
+      </w:r>
+    </w:p>
+    <w:p>
+      <w:pPr>
+        <w:rPr>
+          <w:u w:val="single"/>
+        </w:rPr>
+      </w:pPr>
+      <w:r>
+        <w:rPr>
+          <w:u w:val="single"/>
+        </w:rPr>
+        <w:t>Sprint 5</w:t>
+      </w:r>
+    </w:p>
+    <w:p>
+      <w:r>
+        <w:t>27</w:t>
+      </w:r>
+      <w:r>
+        <w:rPr>
+          <w:vertAlign w:val="superscript"/>
+        </w:rPr>
+        <w:t>th</w:t>
+      </w:r>
+      <w:r>
+        <w:t xml:space="preserve"> April – 8</w:t>
+      </w:r>
+      <w:r>
+        <w:rPr>
+          <w:vertAlign w:val="superscript"/>
+        </w:rPr>
+        <w:t>th</w:t>
+      </w:r>
+      <w:r>
+        <w:t xml:space="preserve"> May</w:t>
+      </w:r>
+    </w:p>
+    <w:p>
+      <w:pPr>
+        <w:pStyle w:val="ListParagraph"/>
+        <w:numPr>
+          <w:ilvl w:val="0"/>
+          <w:numId w:val="1"/>
+        </w:numPr>
+      </w:pPr>
+      <w:r>
+        <w:t>As a manager, I want to be able to add items to my next delivery so that the shop is well stocked</w:t>
+      </w:r>
+    </w:p>
+    <w:p>
+      <w:pPr>
+        <w:pStyle w:val="ListParagraph"/>
+        <w:numPr>
+          <w:ilvl w:val="0"/>
+          <w:numId w:val="1"/>
+        </w:numPr>
+      </w:pPr>
+      <w:r>
+        <w:t>As a staff member I want to be able to change my payroll details so that I am paid into the right bank account</w:t>
+      </w:r>
     </w:p>
     <w:p>
       <w:pPr>
@@ -474,62 +547,14 @@
     </w:p>
     <w:p>
       <w:pPr>
-        <w:rPr>
-          <w:u w:val="single"/>
-        </w:rPr>
-      </w:pPr>
-      <w:r>
-        <w:rPr>
-          <w:u w:val="single"/>
-        </w:rPr>
-        <w:t>Sprint 5</w:t>
-      </w:r>
-    </w:p>
-    <w:p>
-      <w:r>
-        <w:t>27</w:t>
-      </w:r>
-      <w:r>
-        <w:rPr>
-          <w:vertAlign w:val="superscript"/>
-        </w:rPr>
-        <w:t>th</w:t>
-      </w:r>
-      <w:r>
-        <w:t xml:space="preserve"> April – 8</w:t>
-      </w:r>
-      <w:r>
-        <w:rPr>
-          <w:vertAlign w:val="superscript"/>
-        </w:rPr>
-        <w:t>th</w:t>
-      </w:r>
-      <w:r>
-        <w:t xml:space="preserve"> May</w:t>
-      </w:r>
-    </w:p>
-    <w:p>
-      <w:pPr>
-        <w:pStyle w:val="ListParagraph"/>
-        <w:numPr>
-          <w:ilvl w:val="0"/>
-          <w:numId w:val="1"/>
-        </w:numPr>
-      </w:pPr>
-      <w:r>
-        <w:t>As a manager, I want to be able to add items to my next delivery so that the shop is well stocked</w:t>
-      </w:r>
-    </w:p>
-    <w:p>
-      <w:pPr>
-        <w:pStyle w:val="ListParagraph"/>
-        <w:numPr>
-          <w:ilvl w:val="0"/>
-          <w:numId w:val="1"/>
-        </w:numPr>
-      </w:pPr>
-      <w:r>
-        <w:t>As a staff member I want to be able to change my payroll details so that I am paid into the right bank account</w:t>
+        <w:pStyle w:val="ListParagraph"/>
+        <w:numPr>
+          <w:ilvl w:val="0"/>
+          <w:numId w:val="1"/>
+        </w:numPr>
+      </w:pPr>
+      <w:r>
+        <w:t>As a manager, I want to be able to add how many hours my staff have worked so that they get paid the right amount</w:t>
       </w:r>
     </w:p>
     <w:sectPr>

</xml_diff>

<commit_message>
Added 3rd Trello board submission and updated sprint plan to add a new user story
</commit_message>
<xml_diff>
--- a/Documents/Sprint plan.docx
+++ b/Documents/Sprint plan.docx
@@ -132,113 +132,14 @@
     </w:p>
     <w:p>
       <w:pPr>
-        <w:rPr>
-          <w:u w:val="single"/>
-        </w:rPr>
-      </w:pPr>
-      <w:r>
-        <w:rPr>
-          <w:u w:val="single"/>
-        </w:rPr>
-        <w:t>Sprint 2</w:t>
-      </w:r>
-    </w:p>
-    <w:p>
-      <w:r>
-        <w:t>24</w:t>
-      </w:r>
-      <w:r>
-        <w:rPr>
-          <w:vertAlign w:val="superscript"/>
-        </w:rPr>
-        <w:t>th</w:t>
-      </w:r>
-      <w:r>
-        <w:t xml:space="preserve"> February – 6</w:t>
-      </w:r>
-      <w:r>
-        <w:rPr>
-          <w:vertAlign w:val="superscript"/>
-        </w:rPr>
-        <w:t>th</w:t>
-      </w:r>
-      <w:r>
-        <w:t xml:space="preserve"> March</w:t>
-      </w:r>
-    </w:p>
-    <w:p>
-      <w:pPr>
-        <w:pStyle w:val="ListParagraph"/>
-        <w:numPr>
-          <w:ilvl w:val="0"/>
-          <w:numId w:val="1"/>
-        </w:numPr>
-      </w:pPr>
-      <w:r>
-        <w:t>As a customer I want to be able to select my local corner shop so that I can see the details of that shop</w:t>
-      </w:r>
-    </w:p>
-    <w:p>
-      <w:pPr>
-        <w:pStyle w:val="ListParagraph"/>
-        <w:numPr>
-          <w:ilvl w:val="0"/>
-          <w:numId w:val="1"/>
-        </w:numPr>
-      </w:pPr>
-      <w:r>
-        <w:t>As a customer I want to be able to search for products so that I can see if my shop sells them</w:t>
-      </w:r>
-    </w:p>
-    <w:p>
-      <w:pPr>
-        <w:pStyle w:val="ListParagraph"/>
-        <w:numPr>
-          <w:ilvl w:val="0"/>
-          <w:numId w:val="1"/>
-        </w:numPr>
-      </w:pPr>
-      <w:r>
-        <w:t>As a manager, I want to be able to see what Items are on my next delivery so that I know what stock is due into the store</w:t>
-      </w:r>
-    </w:p>
-    <w:p>
-      <w:pPr>
-        <w:pStyle w:val="ListParagraph"/>
-        <w:numPr>
-          <w:ilvl w:val="0"/>
-          <w:numId w:val="1"/>
-        </w:numPr>
-      </w:pPr>
-      <w:r>
-        <w:t>As a staff member I want to be able to change my personal details so that they are accurate for my employer</w:t>
-      </w:r>
-    </w:p>
-    <w:p>
-      <w:pPr>
-        <w:pStyle w:val="ListParagraph"/>
-        <w:numPr>
-          <w:ilvl w:val="0"/>
-          <w:numId w:val="1"/>
-        </w:numPr>
-      </w:pPr>
-      <w:r>
-        <w:t>As a manager, I want to be able to verify the contents of a delivery so that it is added to my stock values</w:t>
-      </w:r>
-      <w:r>
-        <w:t xml:space="preserve"> </w:t>
-      </w:r>
-    </w:p>
-    <w:p>
-      <w:pPr>
-        <w:pStyle w:val="ListParagraph"/>
-        <w:numPr>
-          <w:ilvl w:val="0"/>
-          <w:numId w:val="1"/>
-        </w:numPr>
-      </w:pPr>
-      <w:r>
-        <w:t>As a manager, I want to be able to see how much stock of each item we sell we have so that I can know what to order for delivery</w:t>
+        <w:pStyle w:val="ListParagraph"/>
+        <w:numPr>
+          <w:ilvl w:val="0"/>
+          <w:numId w:val="1"/>
+        </w:numPr>
+      </w:pPr>
+      <w:r>
+        <w:t>As a customer, I want to be able to update my account details so that they are accurate</w:t>
       </w:r>
       <w:bookmarkStart w:id="0" w:name="_GoBack"/>
       <w:bookmarkEnd w:id="0"/>
@@ -253,6 +154,117 @@
         <w:rPr>
           <w:u w:val="single"/>
         </w:rPr>
+        <w:t>Sprint 2</w:t>
+      </w:r>
+    </w:p>
+    <w:p>
+      <w:r>
+        <w:t>24</w:t>
+      </w:r>
+      <w:r>
+        <w:rPr>
+          <w:vertAlign w:val="superscript"/>
+        </w:rPr>
+        <w:t>th</w:t>
+      </w:r>
+      <w:r>
+        <w:t xml:space="preserve"> February – 6</w:t>
+      </w:r>
+      <w:r>
+        <w:rPr>
+          <w:vertAlign w:val="superscript"/>
+        </w:rPr>
+        <w:t>th</w:t>
+      </w:r>
+      <w:r>
+        <w:t xml:space="preserve"> March</w:t>
+      </w:r>
+    </w:p>
+    <w:p>
+      <w:pPr>
+        <w:pStyle w:val="ListParagraph"/>
+        <w:numPr>
+          <w:ilvl w:val="0"/>
+          <w:numId w:val="1"/>
+        </w:numPr>
+      </w:pPr>
+      <w:r>
+        <w:t>As a customer I want to be able to select my local corner shop so that I can see the details of that shop</w:t>
+      </w:r>
+    </w:p>
+    <w:p>
+      <w:pPr>
+        <w:pStyle w:val="ListParagraph"/>
+        <w:numPr>
+          <w:ilvl w:val="0"/>
+          <w:numId w:val="1"/>
+        </w:numPr>
+      </w:pPr>
+      <w:r>
+        <w:t>As a customer I want to be able to search for products so that I can see if my shop sells them</w:t>
+      </w:r>
+    </w:p>
+    <w:p>
+      <w:pPr>
+        <w:pStyle w:val="ListParagraph"/>
+        <w:numPr>
+          <w:ilvl w:val="0"/>
+          <w:numId w:val="1"/>
+        </w:numPr>
+      </w:pPr>
+      <w:r>
+        <w:t>As a manager, I want to be able to see what Items are on my next delivery so that I know what stock is due into the store</w:t>
+      </w:r>
+    </w:p>
+    <w:p>
+      <w:pPr>
+        <w:pStyle w:val="ListParagraph"/>
+        <w:numPr>
+          <w:ilvl w:val="0"/>
+          <w:numId w:val="1"/>
+        </w:numPr>
+      </w:pPr>
+      <w:r>
+        <w:t>As a staff member I want to be able to change my personal details so that they are accurate for my employer</w:t>
+      </w:r>
+    </w:p>
+    <w:p>
+      <w:pPr>
+        <w:pStyle w:val="ListParagraph"/>
+        <w:numPr>
+          <w:ilvl w:val="0"/>
+          <w:numId w:val="1"/>
+        </w:numPr>
+      </w:pPr>
+      <w:r>
+        <w:t>As a manager, I want to be able to verify the contents of a delivery so that it is added to my stock values</w:t>
+      </w:r>
+      <w:r>
+        <w:t xml:space="preserve"> </w:t>
+      </w:r>
+    </w:p>
+    <w:p>
+      <w:pPr>
+        <w:pStyle w:val="ListParagraph"/>
+        <w:numPr>
+          <w:ilvl w:val="0"/>
+          <w:numId w:val="1"/>
+        </w:numPr>
+      </w:pPr>
+      <w:r>
+        <w:t>As a manager, I want to be able to see how much stock of each item we sell we have so that I can know what to order for delivery</w:t>
+      </w:r>
+    </w:p>
+    <w:p>
+      <w:pPr>
+        <w:rPr>
+          <w:u w:val="single"/>
+        </w:rPr>
+      </w:pPr>
+      <w:r>
+        <w:rPr>
+          <w:u w:val="single"/>
+        </w:rPr>
         <w:t>Sprint 3</w:t>
       </w:r>
     </w:p>
@@ -356,7 +368,6 @@
         <w:rPr>
           <w:u w:val="single"/>
         </w:rPr>
-        <w:lastRenderedPageBreak/>
         <w:t>Sprint 4</w:t>
       </w:r>
     </w:p>

</xml_diff>

<commit_message>
Updated sprint plan to reflect sprint overhaul
</commit_message>
<xml_diff>
--- a/Documents/Sprint plan.docx
+++ b/Documents/Sprint plan.docx
@@ -141,9 +141,357 @@
       <w:r>
         <w:t>As a customer, I want to be able to update my account details so that they are accurate</w:t>
       </w:r>
+    </w:p>
+    <w:p>
+      <w:pPr>
+        <w:rPr>
+          <w:u w:val="single"/>
+        </w:rPr>
+      </w:pPr>
+      <w:r>
+        <w:rPr>
+          <w:u w:val="single"/>
+        </w:rPr>
+        <w:t>Sprint 2</w:t>
+      </w:r>
+    </w:p>
+    <w:p>
+      <w:r>
+        <w:t>24</w:t>
+      </w:r>
+      <w:r>
+        <w:rPr>
+          <w:vertAlign w:val="superscript"/>
+        </w:rPr>
+        <w:t>th</w:t>
+      </w:r>
+      <w:r>
+        <w:t xml:space="preserve"> February – 6</w:t>
+      </w:r>
+      <w:r>
+        <w:rPr>
+          <w:vertAlign w:val="superscript"/>
+        </w:rPr>
+        <w:t>th</w:t>
+      </w:r>
+      <w:r>
+        <w:t xml:space="preserve"> March</w:t>
+      </w:r>
+    </w:p>
+    <w:p>
+      <w:pPr>
+        <w:pStyle w:val="ListParagraph"/>
+        <w:numPr>
+          <w:ilvl w:val="0"/>
+          <w:numId w:val="1"/>
+        </w:numPr>
+      </w:pPr>
+      <w:r>
+        <w:t>As a customer I want to be able to select my local corner shop so that I can see the details of that shop</w:t>
+      </w:r>
+    </w:p>
+    <w:p>
+      <w:pPr>
+        <w:pStyle w:val="ListParagraph"/>
+        <w:numPr>
+          <w:ilvl w:val="0"/>
+          <w:numId w:val="1"/>
+        </w:numPr>
+      </w:pPr>
+      <w:r>
+        <w:t>As a customer I want to be able to search for products so that I can see if my shop sells them</w:t>
+      </w:r>
+    </w:p>
+    <w:p>
+      <w:pPr>
+        <w:pStyle w:val="ListParagraph"/>
+        <w:numPr>
+          <w:ilvl w:val="0"/>
+          <w:numId w:val="1"/>
+        </w:numPr>
+      </w:pPr>
+      <w:r>
+        <w:t>As a manager, I want to be able to see what Items are on my next delivery so that I know what stock is due into the store</w:t>
+      </w:r>
+    </w:p>
+    <w:p>
+      <w:pPr>
+        <w:pStyle w:val="ListParagraph"/>
+        <w:numPr>
+          <w:ilvl w:val="0"/>
+          <w:numId w:val="1"/>
+        </w:numPr>
+      </w:pPr>
+      <w:r>
+        <w:t>As a staff member I want to be able to change my personal details so that they are accurate for my employer</w:t>
+      </w:r>
+    </w:p>
+    <w:p>
+      <w:pPr>
+        <w:pStyle w:val="ListParagraph"/>
+        <w:numPr>
+          <w:ilvl w:val="0"/>
+          <w:numId w:val="1"/>
+        </w:numPr>
+      </w:pPr>
+      <w:r>
+        <w:t>As a manager, I want to be able to verify the contents of a delivery so that it is added to my stock values</w:t>
+      </w:r>
+      <w:r>
+        <w:t xml:space="preserve"> </w:t>
+      </w:r>
+    </w:p>
+    <w:p>
+      <w:pPr>
+        <w:pStyle w:val="ListParagraph"/>
+        <w:numPr>
+          <w:ilvl w:val="0"/>
+          <w:numId w:val="1"/>
+        </w:numPr>
+      </w:pPr>
+      <w:r>
+        <w:t>As a manager, I want to be able to see how much stock of each item we sell we have so that I can know what to order for delivery</w:t>
+      </w:r>
+    </w:p>
+    <w:p>
+      <w:pPr>
+        <w:rPr>
+          <w:u w:val="single"/>
+        </w:rPr>
+      </w:pPr>
+      <w:r>
+        <w:rPr>
+          <w:u w:val="single"/>
+        </w:rPr>
+        <w:t>Sprint 3</w:t>
+      </w:r>
+    </w:p>
+    <w:p>
+      <w:r>
+        <w:t>9</w:t>
+      </w:r>
+      <w:r>
+        <w:rPr>
+          <w:vertAlign w:val="superscript"/>
+        </w:rPr>
+        <w:t>th</w:t>
+      </w:r>
+      <w:r>
+        <w:t xml:space="preserve"> March – 20</w:t>
+      </w:r>
+      <w:r>
+        <w:rPr>
+          <w:vertAlign w:val="superscript"/>
+        </w:rPr>
+        <w:t>th</w:t>
+      </w:r>
+      <w:r>
+        <w:t xml:space="preserve"> March</w:t>
+      </w:r>
+    </w:p>
+    <w:p>
+      <w:pPr>
+        <w:pStyle w:val="ListParagraph"/>
+        <w:numPr>
+          <w:ilvl w:val="0"/>
+          <w:numId w:val="1"/>
+        </w:numPr>
+      </w:pPr>
+      <w:r>
+        <w:t>As a customer I want to be able to reserve the product that I want so that I can go and pick it up</w:t>
+      </w:r>
+    </w:p>
+    <w:p>
+      <w:pPr>
+        <w:pStyle w:val="ListParagraph"/>
+        <w:numPr>
+          <w:ilvl w:val="0"/>
+          <w:numId w:val="1"/>
+        </w:numPr>
+      </w:pPr>
+      <w:r>
+        <w:t>As a manager I want to be able to view click and collect orders so that the items can be put aside for customers to collect</w:t>
+      </w:r>
+    </w:p>
+    <w:p>
+      <w:pPr>
+        <w:pStyle w:val="ListParagraph"/>
+        <w:numPr>
+          <w:ilvl w:val="0"/>
+          <w:numId w:val="1"/>
+        </w:numPr>
+      </w:pPr>
+      <w:r>
+        <w:t>As a manager I want to be able to set up rota's so that my staff know when they are working</w:t>
+      </w:r>
+    </w:p>
+    <w:p>
+      <w:pPr>
+        <w:pStyle w:val="ListParagraph"/>
+        <w:numPr>
+          <w:ilvl w:val="0"/>
+          <w:numId w:val="1"/>
+        </w:numPr>
+      </w:pPr>
+      <w:r>
+        <w:t xml:space="preserve">As a staff member, I want to be able to look at the shop rota so that I can see when I </w:t>
+      </w:r>
+      <w:proofErr w:type="gramStart"/>
+      <w:r>
+        <w:t>have to</w:t>
+      </w:r>
+      <w:proofErr w:type="gramEnd"/>
+      <w:r>
+        <w:t xml:space="preserve"> work</w:t>
+      </w:r>
+      <w:r>
+        <w:t xml:space="preserve"> </w:t>
+      </w:r>
+    </w:p>
+    <w:p>
+      <w:pPr>
+        <w:pStyle w:val="ListParagraph"/>
+        <w:numPr>
+          <w:ilvl w:val="0"/>
+          <w:numId w:val="1"/>
+        </w:numPr>
+      </w:pPr>
+      <w:r>
+        <w:t>As a customer I want to see if the product I want is in stock so that I know if I can go and get it.</w:t>
+      </w:r>
+      <w:r>
+        <w:t xml:space="preserve"> </w:t>
+      </w:r>
+    </w:p>
+    <w:p>
+      <w:pPr>
+        <w:rPr>
+          <w:u w:val="single"/>
+        </w:rPr>
+      </w:pPr>
+    </w:p>
+    <w:p>
+      <w:pPr>
+        <w:rPr>
+          <w:u w:val="single"/>
+        </w:rPr>
+      </w:pPr>
+      <w:r>
+        <w:rPr>
+          <w:u w:val="single"/>
+        </w:rPr>
+        <w:t>Sprint 4</w:t>
+      </w:r>
+    </w:p>
+    <w:p>
+      <w:r>
+        <w:t>23</w:t>
+      </w:r>
+      <w:r>
+        <w:rPr>
+          <w:vertAlign w:val="superscript"/>
+        </w:rPr>
+        <w:t>rd</w:t>
+      </w:r>
+      <w:r>
+        <w:t xml:space="preserve"> March – 24</w:t>
+      </w:r>
+      <w:r>
+        <w:rPr>
+          <w:vertAlign w:val="superscript"/>
+        </w:rPr>
+        <w:t>th</w:t>
+      </w:r>
+      <w:r>
+        <w:t xml:space="preserve"> April (Note: </w:t>
+      </w:r>
+      <w:proofErr w:type="gramStart"/>
+      <w:r>
+        <w:t>Taking into account</w:t>
+      </w:r>
+      <w:proofErr w:type="gramEnd"/>
+      <w:r>
+        <w:t xml:space="preserve"> the</w:t>
+      </w:r>
+      <w:r>
+        <w:t xml:space="preserve"> </w:t>
+      </w:r>
+      <w:r>
+        <w:t>3-week</w:t>
+      </w:r>
+      <w:r>
+        <w:t xml:space="preserve"> Easter break)</w:t>
+      </w:r>
+      <w:r>
+        <w:t xml:space="preserve"> </w:t>
+      </w:r>
+    </w:p>
+    <w:p>
+      <w:pPr>
+        <w:pStyle w:val="ListParagraph"/>
+        <w:numPr>
+          <w:ilvl w:val="0"/>
+          <w:numId w:val="2"/>
+        </w:numPr>
+      </w:pPr>
+      <w:r>
+        <w:t>As a manager, I want to be able to add items to my next delivery so that the shop is well stocked</w:t>
+      </w:r>
+    </w:p>
+    <w:p>
+      <w:pPr>
+        <w:pStyle w:val="ListParagraph"/>
+        <w:numPr>
+          <w:ilvl w:val="0"/>
+          <w:numId w:val="1"/>
+        </w:numPr>
+      </w:pPr>
+      <w:r>
+        <w:t>As a staff member I want to be able to change my payroll details so that I am paid into the right bank account</w:t>
+      </w:r>
+    </w:p>
+    <w:p>
+      <w:pPr>
+        <w:pStyle w:val="ListParagraph"/>
+        <w:numPr>
+          <w:ilvl w:val="0"/>
+          <w:numId w:val="1"/>
+        </w:numPr>
+      </w:pPr>
+      <w:r>
+        <w:t>As a staff member I want to be able to request holiday so that I can have a break from work</w:t>
+      </w:r>
+    </w:p>
+    <w:p>
+      <w:pPr>
+        <w:pStyle w:val="ListParagraph"/>
+        <w:numPr>
+          <w:ilvl w:val="0"/>
+          <w:numId w:val="1"/>
+        </w:numPr>
+      </w:pPr>
+      <w:r>
+        <w:t>As a manager, I want to be able to approve holidays so that my staff can have time off when they have requested</w:t>
+      </w:r>
+    </w:p>
+    <w:p>
+      <w:pPr>
+        <w:pStyle w:val="ListParagraph"/>
+        <w:numPr>
+          <w:ilvl w:val="0"/>
+          <w:numId w:val="1"/>
+        </w:numPr>
+      </w:pPr>
+      <w:r>
+        <w:t>As a manager, I want to be able to add how many hours my staff have worked so that they get paid the right amount</w:t>
+      </w:r>
+      <w:r>
+        <w:t xml:space="preserve"> </w:t>
+      </w:r>
       <w:bookmarkStart w:id="0" w:name="_GoBack"/>
       <w:bookmarkEnd w:id="0"/>
     </w:p>
+    <w:p/>
     <w:p>
       <w:pPr>
         <w:rPr>
@@ -154,12 +502,12 @@
         <w:rPr>
           <w:u w:val="single"/>
         </w:rPr>
-        <w:t>Sprint 2</w:t>
-      </w:r>
-    </w:p>
-    <w:p>
-      <w:r>
-        <w:t>24</w:t>
+        <w:t>Sprint 5</w:t>
+      </w:r>
+    </w:p>
+    <w:p>
+      <w:r>
+        <w:t>27</w:t>
       </w:r>
       <w:r>
         <w:rPr>
@@ -168,7 +516,7 @@
         <w:t>th</w:t>
       </w:r>
       <w:r>
-        <w:t xml:space="preserve"> February – 6</w:t>
+        <w:t xml:space="preserve"> April – 8</w:t>
       </w:r>
       <w:r>
         <w:rPr>
@@ -177,118 +525,7 @@
         <w:t>th</w:t>
       </w:r>
       <w:r>
-        <w:t xml:space="preserve"> March</w:t>
-      </w:r>
-    </w:p>
-    <w:p>
-      <w:pPr>
-        <w:pStyle w:val="ListParagraph"/>
-        <w:numPr>
-          <w:ilvl w:val="0"/>
-          <w:numId w:val="1"/>
-        </w:numPr>
-      </w:pPr>
-      <w:r>
-        <w:t>As a customer I want to be able to select my local corner shop so that I can see the details of that shop</w:t>
-      </w:r>
-    </w:p>
-    <w:p>
-      <w:pPr>
-        <w:pStyle w:val="ListParagraph"/>
-        <w:numPr>
-          <w:ilvl w:val="0"/>
-          <w:numId w:val="1"/>
-        </w:numPr>
-      </w:pPr>
-      <w:r>
-        <w:t>As a customer I want to be able to search for products so that I can see if my shop sells them</w:t>
-      </w:r>
-    </w:p>
-    <w:p>
-      <w:pPr>
-        <w:pStyle w:val="ListParagraph"/>
-        <w:numPr>
-          <w:ilvl w:val="0"/>
-          <w:numId w:val="1"/>
-        </w:numPr>
-      </w:pPr>
-      <w:r>
-        <w:t>As a manager, I want to be able to see what Items are on my next delivery so that I know what stock is due into the store</w:t>
-      </w:r>
-    </w:p>
-    <w:p>
-      <w:pPr>
-        <w:pStyle w:val="ListParagraph"/>
-        <w:numPr>
-          <w:ilvl w:val="0"/>
-          <w:numId w:val="1"/>
-        </w:numPr>
-      </w:pPr>
-      <w:r>
-        <w:t>As a staff member I want to be able to change my personal details so that they are accurate for my employer</w:t>
-      </w:r>
-    </w:p>
-    <w:p>
-      <w:pPr>
-        <w:pStyle w:val="ListParagraph"/>
-        <w:numPr>
-          <w:ilvl w:val="0"/>
-          <w:numId w:val="1"/>
-        </w:numPr>
-      </w:pPr>
-      <w:r>
-        <w:t>As a manager, I want to be able to verify the contents of a delivery so that it is added to my stock values</w:t>
-      </w:r>
-      <w:r>
-        <w:t xml:space="preserve"> </w:t>
-      </w:r>
-    </w:p>
-    <w:p>
-      <w:pPr>
-        <w:pStyle w:val="ListParagraph"/>
-        <w:numPr>
-          <w:ilvl w:val="0"/>
-          <w:numId w:val="1"/>
-        </w:numPr>
-      </w:pPr>
-      <w:r>
-        <w:t>As a manager, I want to be able to see how much stock of each item we sell we have so that I can know what to order for delivery</w:t>
-      </w:r>
-    </w:p>
-    <w:p>
-      <w:pPr>
-        <w:rPr>
-          <w:u w:val="single"/>
-        </w:rPr>
-      </w:pPr>
-      <w:r>
-        <w:rPr>
-          <w:u w:val="single"/>
-        </w:rPr>
-        <w:t>Sprint 3</w:t>
-      </w:r>
-    </w:p>
-    <w:p>
-      <w:r>
-        <w:t>9</w:t>
-      </w:r>
-      <w:r>
-        <w:rPr>
-          <w:vertAlign w:val="superscript"/>
-        </w:rPr>
-        <w:t>th</w:t>
-      </w:r>
-      <w:r>
-        <w:t xml:space="preserve"> March – 20</w:t>
-      </w:r>
-      <w:r>
-        <w:rPr>
-          <w:vertAlign w:val="superscript"/>
-        </w:rPr>
-        <w:t>th</w:t>
-      </w:r>
-      <w:r>
-        <w:t xml:space="preserve"> March</w:t>
+        <w:t xml:space="preserve"> May</w:t>
       </w:r>
     </w:p>
     <w:p>
@@ -349,223 +586,6 @@
       </w:pPr>
       <w:r>
         <w:t>As a customer, I want to be able to pay for my newspapers online so that I don't have to go into the shop to pay regularly</w:t>
-      </w:r>
-    </w:p>
-    <w:p>
-      <w:pPr>
-        <w:rPr>
-          <w:u w:val="single"/>
-        </w:rPr>
-      </w:pPr>
-    </w:p>
-    <w:p>
-      <w:pPr>
-        <w:rPr>
-          <w:u w:val="single"/>
-        </w:rPr>
-      </w:pPr>
-      <w:r>
-        <w:rPr>
-          <w:u w:val="single"/>
-        </w:rPr>
-        <w:t>Sprint 4</w:t>
-      </w:r>
-    </w:p>
-    <w:p>
-      <w:r>
-        <w:t>23</w:t>
-      </w:r>
-      <w:r>
-        <w:rPr>
-          <w:vertAlign w:val="superscript"/>
-        </w:rPr>
-        <w:t>rd</w:t>
-      </w:r>
-      <w:r>
-        <w:t xml:space="preserve"> March – 24</w:t>
-      </w:r>
-      <w:r>
-        <w:rPr>
-          <w:vertAlign w:val="superscript"/>
-        </w:rPr>
-        <w:t>th</w:t>
-      </w:r>
-      <w:r>
-        <w:t xml:space="preserve"> April (Note: Taking into account</w:t>
-      </w:r>
-      <w:r>
-        <w:t xml:space="preserve"> the</w:t>
-      </w:r>
-      <w:r>
-        <w:t xml:space="preserve"> </w:t>
-      </w:r>
-      <w:r>
-        <w:t>3-week</w:t>
-      </w:r>
-      <w:r>
-        <w:t xml:space="preserve"> Easter break)</w:t>
-      </w:r>
-    </w:p>
-    <w:p>
-      <w:pPr>
-        <w:pStyle w:val="ListParagraph"/>
-        <w:numPr>
-          <w:ilvl w:val="0"/>
-          <w:numId w:val="1"/>
-        </w:numPr>
-      </w:pPr>
-      <w:r>
-        <w:t>As a customer I want to be able to reserve the product that I want so that I can go and pick it up</w:t>
-      </w:r>
-    </w:p>
-    <w:p>
-      <w:pPr>
-        <w:pStyle w:val="ListParagraph"/>
-        <w:numPr>
-          <w:ilvl w:val="0"/>
-          <w:numId w:val="1"/>
-        </w:numPr>
-      </w:pPr>
-      <w:r>
-        <w:t>As a manager I want to be able to view click and collect orders so that the items can be put aside for customers to collect</w:t>
-      </w:r>
-    </w:p>
-    <w:p>
-      <w:pPr>
-        <w:pStyle w:val="ListParagraph"/>
-        <w:numPr>
-          <w:ilvl w:val="0"/>
-          <w:numId w:val="1"/>
-        </w:numPr>
-      </w:pPr>
-      <w:r>
-        <w:t>As a manager I want to be able to set up rota's so that my staff know when they are working</w:t>
-      </w:r>
-    </w:p>
-    <w:p>
-      <w:pPr>
-        <w:pStyle w:val="ListParagraph"/>
-        <w:numPr>
-          <w:ilvl w:val="0"/>
-          <w:numId w:val="1"/>
-        </w:numPr>
-      </w:pPr>
-      <w:r>
-        <w:t>As a staff member, I want to be able to look at the shop rota so that I can see when I have to work</w:t>
-      </w:r>
-      <w:r>
-        <w:t xml:space="preserve"> </w:t>
-      </w:r>
-    </w:p>
-    <w:p>
-      <w:pPr>
-        <w:pStyle w:val="ListParagraph"/>
-        <w:numPr>
-          <w:ilvl w:val="0"/>
-          <w:numId w:val="1"/>
-        </w:numPr>
-      </w:pPr>
-      <w:r>
-        <w:t>As a customer I want to see if the product I want is in stock so that I know if I can go and get it.</w:t>
-      </w:r>
-      <w:r>
-        <w:t xml:space="preserve"> </w:t>
-      </w:r>
-    </w:p>
-    <w:p>
-      <w:pPr>
-        <w:rPr>
-          <w:u w:val="single"/>
-        </w:rPr>
-      </w:pPr>
-      <w:r>
-        <w:rPr>
-          <w:u w:val="single"/>
-        </w:rPr>
-        <w:t>Sprint 5</w:t>
-      </w:r>
-    </w:p>
-    <w:p>
-      <w:r>
-        <w:t>27</w:t>
-      </w:r>
-      <w:r>
-        <w:rPr>
-          <w:vertAlign w:val="superscript"/>
-        </w:rPr>
-        <w:t>th</w:t>
-      </w:r>
-      <w:r>
-        <w:t xml:space="preserve"> April – 8</w:t>
-      </w:r>
-      <w:r>
-        <w:rPr>
-          <w:vertAlign w:val="superscript"/>
-        </w:rPr>
-        <w:t>th</w:t>
-      </w:r>
-      <w:r>
-        <w:t xml:space="preserve"> May</w:t>
-      </w:r>
-    </w:p>
-    <w:p>
-      <w:pPr>
-        <w:pStyle w:val="ListParagraph"/>
-        <w:numPr>
-          <w:ilvl w:val="0"/>
-          <w:numId w:val="1"/>
-        </w:numPr>
-      </w:pPr>
-      <w:r>
-        <w:t>As a manager, I want to be able to add items to my next delivery so that the shop is well stocked</w:t>
-      </w:r>
-    </w:p>
-    <w:p>
-      <w:pPr>
-        <w:pStyle w:val="ListParagraph"/>
-        <w:numPr>
-          <w:ilvl w:val="0"/>
-          <w:numId w:val="1"/>
-        </w:numPr>
-      </w:pPr>
-      <w:r>
-        <w:t>As a staff member I want to be able to change my payroll details so that I am paid into the right bank account</w:t>
-      </w:r>
-    </w:p>
-    <w:p>
-      <w:pPr>
-        <w:pStyle w:val="ListParagraph"/>
-        <w:numPr>
-          <w:ilvl w:val="0"/>
-          <w:numId w:val="1"/>
-        </w:numPr>
-      </w:pPr>
-      <w:r>
-        <w:t>As a staff member I want to be able to request holiday so that I can have a break from work</w:t>
-      </w:r>
-    </w:p>
-    <w:p>
-      <w:pPr>
-        <w:pStyle w:val="ListParagraph"/>
-        <w:numPr>
-          <w:ilvl w:val="0"/>
-          <w:numId w:val="1"/>
-        </w:numPr>
-      </w:pPr>
-      <w:r>
-        <w:t>As a manager, I want to be able to approve holidays so that my staff can have time off when they have requested</w:t>
-      </w:r>
-    </w:p>
-    <w:p>
-      <w:pPr>
-        <w:pStyle w:val="ListParagraph"/>
-        <w:numPr>
-          <w:ilvl w:val="0"/>
-          <w:numId w:val="1"/>
-        </w:numPr>
-      </w:pPr>
-      <w:r>
-        <w:t>As a manager, I want to be able to add how many hours my staff have worked so that they get paid the right amount</w:t>
       </w:r>
     </w:p>
     <w:sectPr>
@@ -693,8 +713,124 @@
       </w:rPr>
     </w:lvl>
   </w:abstractNum>
+  <w:abstractNum w:abstractNumId="1" w15:restartNumberingAfterBreak="0">
+    <w:nsid w:val="6BC40BB4"/>
+    <w:multiLevelType w:val="hybridMultilevel"/>
+    <w:tmpl w:val="3DE61914"/>
+    <w:lvl w:ilvl="0" w:tplc="08090001">
+      <w:start w:val="1"/>
+      <w:numFmt w:val="bullet"/>
+      <w:lvlText w:val=""/>
+      <w:lvlJc w:val="left"/>
+      <w:pPr>
+        <w:ind w:left="720" w:hanging="360"/>
+      </w:pPr>
+      <w:rPr>
+        <w:rFonts w:ascii="Symbol" w:hAnsi="Symbol" w:hint="default"/>
+      </w:rPr>
+    </w:lvl>
+    <w:lvl w:ilvl="1" w:tplc="08090003" w:tentative="1">
+      <w:start w:val="1"/>
+      <w:numFmt w:val="bullet"/>
+      <w:lvlText w:val="o"/>
+      <w:lvlJc w:val="left"/>
+      <w:pPr>
+        <w:ind w:left="1440" w:hanging="360"/>
+      </w:pPr>
+      <w:rPr>
+        <w:rFonts w:ascii="Courier New" w:hAnsi="Courier New" w:cs="Courier New" w:hint="default"/>
+      </w:rPr>
+    </w:lvl>
+    <w:lvl w:ilvl="2" w:tplc="08090005" w:tentative="1">
+      <w:start w:val="1"/>
+      <w:numFmt w:val="bullet"/>
+      <w:lvlText w:val=""/>
+      <w:lvlJc w:val="left"/>
+      <w:pPr>
+        <w:ind w:left="2160" w:hanging="360"/>
+      </w:pPr>
+      <w:rPr>
+        <w:rFonts w:ascii="Wingdings" w:hAnsi="Wingdings" w:hint="default"/>
+      </w:rPr>
+    </w:lvl>
+    <w:lvl w:ilvl="3" w:tplc="08090001" w:tentative="1">
+      <w:start w:val="1"/>
+      <w:numFmt w:val="bullet"/>
+      <w:lvlText w:val=""/>
+      <w:lvlJc w:val="left"/>
+      <w:pPr>
+        <w:ind w:left="2880" w:hanging="360"/>
+      </w:pPr>
+      <w:rPr>
+        <w:rFonts w:ascii="Symbol" w:hAnsi="Symbol" w:hint="default"/>
+      </w:rPr>
+    </w:lvl>
+    <w:lvl w:ilvl="4" w:tplc="08090003" w:tentative="1">
+      <w:start w:val="1"/>
+      <w:numFmt w:val="bullet"/>
+      <w:lvlText w:val="o"/>
+      <w:lvlJc w:val="left"/>
+      <w:pPr>
+        <w:ind w:left="3600" w:hanging="360"/>
+      </w:pPr>
+      <w:rPr>
+        <w:rFonts w:ascii="Courier New" w:hAnsi="Courier New" w:cs="Courier New" w:hint="default"/>
+      </w:rPr>
+    </w:lvl>
+    <w:lvl w:ilvl="5" w:tplc="08090005" w:tentative="1">
+      <w:start w:val="1"/>
+      <w:numFmt w:val="bullet"/>
+      <w:lvlText w:val=""/>
+      <w:lvlJc w:val="left"/>
+      <w:pPr>
+        <w:ind w:left="4320" w:hanging="360"/>
+      </w:pPr>
+      <w:rPr>
+        <w:rFonts w:ascii="Wingdings" w:hAnsi="Wingdings" w:hint="default"/>
+      </w:rPr>
+    </w:lvl>
+    <w:lvl w:ilvl="6" w:tplc="08090001" w:tentative="1">
+      <w:start w:val="1"/>
+      <w:numFmt w:val="bullet"/>
+      <w:lvlText w:val=""/>
+      <w:lvlJc w:val="left"/>
+      <w:pPr>
+        <w:ind w:left="5040" w:hanging="360"/>
+      </w:pPr>
+      <w:rPr>
+        <w:rFonts w:ascii="Symbol" w:hAnsi="Symbol" w:hint="default"/>
+      </w:rPr>
+    </w:lvl>
+    <w:lvl w:ilvl="7" w:tplc="08090003" w:tentative="1">
+      <w:start w:val="1"/>
+      <w:numFmt w:val="bullet"/>
+      <w:lvlText w:val="o"/>
+      <w:lvlJc w:val="left"/>
+      <w:pPr>
+        <w:ind w:left="5760" w:hanging="360"/>
+      </w:pPr>
+      <w:rPr>
+        <w:rFonts w:ascii="Courier New" w:hAnsi="Courier New" w:cs="Courier New" w:hint="default"/>
+      </w:rPr>
+    </w:lvl>
+    <w:lvl w:ilvl="8" w:tplc="08090005" w:tentative="1">
+      <w:start w:val="1"/>
+      <w:numFmt w:val="bullet"/>
+      <w:lvlText w:val=""/>
+      <w:lvlJc w:val="left"/>
+      <w:pPr>
+        <w:ind w:left="6480" w:hanging="360"/>
+      </w:pPr>
+      <w:rPr>
+        <w:rFonts w:ascii="Wingdings" w:hAnsi="Wingdings" w:hint="default"/>
+      </w:rPr>
+    </w:lvl>
+  </w:abstractNum>
   <w:num w:numId="1">
     <w:abstractNumId w:val="0"/>
+  </w:num>
+  <w:num w:numId="2">
+    <w:abstractNumId w:val="1"/>
   </w:num>
 </w:numbering>
 </file>

</xml_diff>

<commit_message>
Updated sprint plan to add new user story to sprint 3
</commit_message>
<xml_diff>
--- a/Documents/Sprint plan.docx
+++ b/Documents/Sprint plan.docx
@@ -334,15 +334,7 @@
         </w:numPr>
       </w:pPr>
       <w:r>
-        <w:t xml:space="preserve">As a staff member, I want to be able to look at the shop rota so that I can see when I </w:t>
-      </w:r>
-      <w:proofErr w:type="gramStart"/>
-      <w:r>
-        <w:t>have to</w:t>
-      </w:r>
-      <w:proofErr w:type="gramEnd"/>
-      <w:r>
-        <w:t xml:space="preserve"> work</w:t>
+        <w:t>As a staff member, I want to be able to look at the shop rota so that I can see when I have to work</w:t>
       </w:r>
       <w:r>
         <w:t xml:space="preserve"> </w:t>
@@ -365,131 +357,139 @@
     </w:p>
     <w:p>
       <w:pPr>
-        <w:rPr>
-          <w:u w:val="single"/>
-        </w:rPr>
-      </w:pPr>
-    </w:p>
-    <w:p>
-      <w:pPr>
-        <w:rPr>
-          <w:u w:val="single"/>
-        </w:rPr>
-      </w:pPr>
-      <w:r>
-        <w:rPr>
-          <w:u w:val="single"/>
-        </w:rPr>
-        <w:t>Sprint 4</w:t>
-      </w:r>
-    </w:p>
-    <w:p>
-      <w:r>
-        <w:t>23</w:t>
-      </w:r>
-      <w:r>
-        <w:rPr>
-          <w:vertAlign w:val="superscript"/>
-        </w:rPr>
-        <w:t>rd</w:t>
-      </w:r>
-      <w:r>
-        <w:t xml:space="preserve"> March – 24</w:t>
-      </w:r>
-      <w:r>
-        <w:rPr>
-          <w:vertAlign w:val="superscript"/>
-        </w:rPr>
-        <w:t>th</w:t>
-      </w:r>
-      <w:r>
-        <w:t xml:space="preserve"> April (Note: </w:t>
-      </w:r>
-      <w:proofErr w:type="gramStart"/>
-      <w:r>
-        <w:t>Taking into account</w:t>
-      </w:r>
-      <w:proofErr w:type="gramEnd"/>
-      <w:r>
-        <w:t xml:space="preserve"> the</w:t>
-      </w:r>
-      <w:r>
-        <w:t xml:space="preserve"> </w:t>
-      </w:r>
-      <w:r>
-        <w:t>3-week</w:t>
-      </w:r>
-      <w:r>
-        <w:t xml:space="preserve"> Easter break)</w:t>
-      </w:r>
-      <w:r>
-        <w:t xml:space="preserve"> </w:t>
-      </w:r>
-    </w:p>
-    <w:p>
-      <w:pPr>
-        <w:pStyle w:val="ListParagraph"/>
-        <w:numPr>
-          <w:ilvl w:val="0"/>
-          <w:numId w:val="2"/>
-        </w:numPr>
-      </w:pPr>
-      <w:r>
-        <w:t>As a manager, I want to be able to add items to my next delivery so that the shop is well stocked</w:t>
-      </w:r>
-    </w:p>
-    <w:p>
-      <w:pPr>
-        <w:pStyle w:val="ListParagraph"/>
-        <w:numPr>
-          <w:ilvl w:val="0"/>
-          <w:numId w:val="1"/>
-        </w:numPr>
-      </w:pPr>
-      <w:r>
-        <w:t>As a staff member I want to be able to change my payroll details so that I am paid into the right bank account</w:t>
-      </w:r>
-    </w:p>
-    <w:p>
-      <w:pPr>
-        <w:pStyle w:val="ListParagraph"/>
-        <w:numPr>
-          <w:ilvl w:val="0"/>
-          <w:numId w:val="1"/>
-        </w:numPr>
-      </w:pPr>
-      <w:r>
-        <w:t>As a staff member I want to be able to request holiday so that I can have a break from work</w:t>
-      </w:r>
-    </w:p>
-    <w:p>
-      <w:pPr>
-        <w:pStyle w:val="ListParagraph"/>
-        <w:numPr>
-          <w:ilvl w:val="0"/>
-          <w:numId w:val="1"/>
-        </w:numPr>
-      </w:pPr>
-      <w:r>
-        <w:t>As a manager, I want to be able to approve holidays so that my staff can have time off when they have requested</w:t>
-      </w:r>
-    </w:p>
-    <w:p>
-      <w:pPr>
-        <w:pStyle w:val="ListParagraph"/>
-        <w:numPr>
-          <w:ilvl w:val="0"/>
-          <w:numId w:val="1"/>
-        </w:numPr>
-      </w:pPr>
-      <w:r>
-        <w:t>As a manager, I want to be able to add how many hours my staff have worked so that they get paid the right amount</w:t>
-      </w:r>
-      <w:r>
-        <w:t xml:space="preserve"> </w:t>
+        <w:pStyle w:val="ListParagraph"/>
+        <w:numPr>
+          <w:ilvl w:val="0"/>
+          <w:numId w:val="1"/>
+        </w:numPr>
+      </w:pPr>
+      <w:r>
+        <w:lastRenderedPageBreak/>
+        <w:t>As a manager, I want to be able to add staff members to the system so that they can access the system.</w:t>
       </w:r>
       <w:bookmarkStart w:id="0" w:name="_GoBack"/>
       <w:bookmarkEnd w:id="0"/>
+    </w:p>
+    <w:p>
+      <w:pPr>
+        <w:rPr>
+          <w:u w:val="single"/>
+        </w:rPr>
+      </w:pPr>
+    </w:p>
+    <w:p>
+      <w:pPr>
+        <w:rPr>
+          <w:u w:val="single"/>
+        </w:rPr>
+      </w:pPr>
+      <w:r>
+        <w:rPr>
+          <w:u w:val="single"/>
+        </w:rPr>
+        <w:t>Sprint 4</w:t>
+      </w:r>
+    </w:p>
+    <w:p>
+      <w:r>
+        <w:t>23</w:t>
+      </w:r>
+      <w:r>
+        <w:rPr>
+          <w:vertAlign w:val="superscript"/>
+        </w:rPr>
+        <w:t>rd</w:t>
+      </w:r>
+      <w:r>
+        <w:t xml:space="preserve"> March – 24</w:t>
+      </w:r>
+      <w:r>
+        <w:rPr>
+          <w:vertAlign w:val="superscript"/>
+        </w:rPr>
+        <w:t>th</w:t>
+      </w:r>
+      <w:r>
+        <w:t xml:space="preserve"> April (Note: Taking into account</w:t>
+      </w:r>
+      <w:r>
+        <w:t xml:space="preserve"> the</w:t>
+      </w:r>
+      <w:r>
+        <w:t xml:space="preserve"> </w:t>
+      </w:r>
+      <w:r>
+        <w:t>3-week</w:t>
+      </w:r>
+      <w:r>
+        <w:t xml:space="preserve"> Easter break)</w:t>
+      </w:r>
+      <w:r>
+        <w:t xml:space="preserve"> </w:t>
+      </w:r>
+    </w:p>
+    <w:p>
+      <w:pPr>
+        <w:pStyle w:val="ListParagraph"/>
+        <w:numPr>
+          <w:ilvl w:val="0"/>
+          <w:numId w:val="2"/>
+        </w:numPr>
+      </w:pPr>
+      <w:r>
+        <w:t>As a manager, I want to be able to add items to my next delivery so that the shop is well stocked</w:t>
+      </w:r>
+    </w:p>
+    <w:p>
+      <w:pPr>
+        <w:pStyle w:val="ListParagraph"/>
+        <w:numPr>
+          <w:ilvl w:val="0"/>
+          <w:numId w:val="1"/>
+        </w:numPr>
+      </w:pPr>
+      <w:r>
+        <w:t>As a staff member I want to be able to change my payroll details so that I am paid into the right bank account</w:t>
+      </w:r>
+    </w:p>
+    <w:p>
+      <w:pPr>
+        <w:pStyle w:val="ListParagraph"/>
+        <w:numPr>
+          <w:ilvl w:val="0"/>
+          <w:numId w:val="1"/>
+        </w:numPr>
+      </w:pPr>
+      <w:r>
+        <w:t>As a staff member I want to be able to request holiday so that I can have a break from work</w:t>
+      </w:r>
+    </w:p>
+    <w:p>
+      <w:pPr>
+        <w:pStyle w:val="ListParagraph"/>
+        <w:numPr>
+          <w:ilvl w:val="0"/>
+          <w:numId w:val="1"/>
+        </w:numPr>
+      </w:pPr>
+      <w:r>
+        <w:t>As a manager, I want to be able to approve holidays so that my staff can have time off when they have requested</w:t>
+      </w:r>
+    </w:p>
+    <w:p>
+      <w:pPr>
+        <w:pStyle w:val="ListParagraph"/>
+        <w:numPr>
+          <w:ilvl w:val="0"/>
+          <w:numId w:val="1"/>
+        </w:numPr>
+      </w:pPr>
+      <w:r>
+        <w:t>As a manager, I want to be able to add how many hours my staff have worked so that they get paid the right amount</w:t>
+      </w:r>
+      <w:r>
+        <w:t xml:space="preserve"> </w:t>
+      </w:r>
     </w:p>
     <w:p/>
     <w:p>

</xml_diff>

<commit_message>
Added trello board 6 and updated sprint plan
</commit_message>
<xml_diff>
--- a/Documents/Sprint plan.docx
+++ b/Documents/Sprint plan.docx
@@ -186,189 +186,62 @@
           <w:numId w:val="1"/>
         </w:numPr>
       </w:pPr>
-      <w:r>
-        <w:t>As a customer I want to be able to select my local corner shop so that I can see the details of that shop</w:t>
-      </w:r>
-    </w:p>
-    <w:p>
-      <w:pPr>
-        <w:pStyle w:val="ListParagraph"/>
-        <w:numPr>
-          <w:ilvl w:val="0"/>
-          <w:numId w:val="1"/>
-        </w:numPr>
-      </w:pPr>
-      <w:r>
-        <w:t>As a customer I want to be able to search for products so that I can see if my shop sells them</w:t>
-      </w:r>
-    </w:p>
-    <w:p>
-      <w:pPr>
-        <w:pStyle w:val="ListParagraph"/>
-        <w:numPr>
-          <w:ilvl w:val="0"/>
-          <w:numId w:val="1"/>
-        </w:numPr>
-      </w:pPr>
-      <w:r>
-        <w:t>As a manager, I want to be able to see what Items are on my next delivery so that I know what stock is due into the store</w:t>
-      </w:r>
-    </w:p>
-    <w:p>
-      <w:pPr>
-        <w:pStyle w:val="ListParagraph"/>
-        <w:numPr>
-          <w:ilvl w:val="0"/>
-          <w:numId w:val="1"/>
-        </w:numPr>
-      </w:pPr>
-      <w:r>
-        <w:t>As a staff member I want to be able to change my personal details so that they are accurate for my employer</w:t>
-      </w:r>
-    </w:p>
-    <w:p>
-      <w:pPr>
-        <w:pStyle w:val="ListParagraph"/>
-        <w:numPr>
-          <w:ilvl w:val="0"/>
-          <w:numId w:val="1"/>
-        </w:numPr>
-      </w:pPr>
-      <w:r>
-        <w:t>As a manager, I want to be able to verify the contents of a delivery so that it is added to my stock values</w:t>
-      </w:r>
-      <w:r>
-        <w:t xml:space="preserve"> </w:t>
-      </w:r>
-    </w:p>
-    <w:p>
-      <w:pPr>
-        <w:pStyle w:val="ListParagraph"/>
-        <w:numPr>
-          <w:ilvl w:val="0"/>
-          <w:numId w:val="1"/>
-        </w:numPr>
-      </w:pPr>
-      <w:r>
-        <w:t>As a manager, I want to be able to see how much stock of each item we sell we have so that I can know what to order for delivery</w:t>
-      </w:r>
-    </w:p>
-    <w:p>
-      <w:pPr>
-        <w:rPr>
-          <w:u w:val="single"/>
-        </w:rPr>
-      </w:pPr>
-      <w:r>
-        <w:rPr>
-          <w:u w:val="single"/>
-        </w:rPr>
-        <w:t>Sprint 3</w:t>
-      </w:r>
-    </w:p>
-    <w:p>
-      <w:r>
-        <w:t>9</w:t>
-      </w:r>
-      <w:r>
-        <w:rPr>
-          <w:vertAlign w:val="superscript"/>
-        </w:rPr>
-        <w:t>th</w:t>
-      </w:r>
-      <w:r>
-        <w:t xml:space="preserve"> March – 20</w:t>
-      </w:r>
-      <w:r>
-        <w:rPr>
-          <w:vertAlign w:val="superscript"/>
-        </w:rPr>
-        <w:t>th</w:t>
-      </w:r>
-      <w:r>
-        <w:t xml:space="preserve"> March</w:t>
-      </w:r>
-    </w:p>
-    <w:p>
-      <w:pPr>
-        <w:pStyle w:val="ListParagraph"/>
-        <w:numPr>
-          <w:ilvl w:val="0"/>
-          <w:numId w:val="1"/>
-        </w:numPr>
-      </w:pPr>
-      <w:r>
-        <w:t>As a customer I want to be able to reserve the product that I want so that I can go and pick it up</w:t>
-      </w:r>
-    </w:p>
-    <w:p>
-      <w:pPr>
-        <w:pStyle w:val="ListParagraph"/>
-        <w:numPr>
-          <w:ilvl w:val="0"/>
-          <w:numId w:val="1"/>
-        </w:numPr>
-      </w:pPr>
-      <w:r>
-        <w:t>As a manager I want to be able to view click and collect orders so that the items can be put aside for customers to collect</w:t>
-      </w:r>
-    </w:p>
-    <w:p>
-      <w:pPr>
-        <w:pStyle w:val="ListParagraph"/>
-        <w:numPr>
-          <w:ilvl w:val="0"/>
-          <w:numId w:val="1"/>
-        </w:numPr>
-      </w:pPr>
-      <w:r>
-        <w:t>As a manager I want to be able to set up rota's so that my staff know when they are working</w:t>
-      </w:r>
-    </w:p>
-    <w:p>
-      <w:pPr>
-        <w:pStyle w:val="ListParagraph"/>
-        <w:numPr>
-          <w:ilvl w:val="0"/>
-          <w:numId w:val="1"/>
-        </w:numPr>
-      </w:pPr>
-      <w:r>
-        <w:t>As a staff member, I want to be able to look at the shop rota so that I can see when I have to work</w:t>
-      </w:r>
-      <w:r>
-        <w:t xml:space="preserve"> </w:t>
-      </w:r>
-    </w:p>
-    <w:p>
-      <w:pPr>
-        <w:pStyle w:val="ListParagraph"/>
-        <w:numPr>
-          <w:ilvl w:val="0"/>
-          <w:numId w:val="1"/>
-        </w:numPr>
-      </w:pPr>
-      <w:r>
-        <w:t>As a customer I want to see if the product I want is in stock so that I know if I can go and get it.</w:t>
-      </w:r>
-      <w:r>
-        <w:t xml:space="preserve"> </w:t>
-      </w:r>
-    </w:p>
-    <w:p>
-      <w:pPr>
-        <w:pStyle w:val="ListParagraph"/>
-        <w:numPr>
-          <w:ilvl w:val="0"/>
-          <w:numId w:val="1"/>
-        </w:numPr>
-      </w:pPr>
-      <w:r>
-        <w:lastRenderedPageBreak/>
-        <w:t>As a manager, I want to be able to add staff members to the system so that they can access the system.</w:t>
-      </w:r>
       <w:bookmarkStart w:id="0" w:name="_GoBack"/>
       <w:bookmarkEnd w:id="0"/>
+      <w:r>
+        <w:t>As a customer I want to be able to search for products so that I can see if my shop sells them</w:t>
+      </w:r>
+    </w:p>
+    <w:p>
+      <w:pPr>
+        <w:pStyle w:val="ListParagraph"/>
+        <w:numPr>
+          <w:ilvl w:val="0"/>
+          <w:numId w:val="1"/>
+        </w:numPr>
+      </w:pPr>
+      <w:r>
+        <w:t>As a manager, I want to be able to see what Items are on my next delivery so that I know what stock is due into the store</w:t>
+      </w:r>
+    </w:p>
+    <w:p>
+      <w:pPr>
+        <w:pStyle w:val="ListParagraph"/>
+        <w:numPr>
+          <w:ilvl w:val="0"/>
+          <w:numId w:val="1"/>
+        </w:numPr>
+      </w:pPr>
+      <w:r>
+        <w:t>As a staff member I want to be able to change my personal details so that they are accurate for my employer</w:t>
+      </w:r>
+    </w:p>
+    <w:p>
+      <w:pPr>
+        <w:pStyle w:val="ListParagraph"/>
+        <w:numPr>
+          <w:ilvl w:val="0"/>
+          <w:numId w:val="1"/>
+        </w:numPr>
+      </w:pPr>
+      <w:r>
+        <w:t>As a manager, I want to be able to verify the contents of a delivery so that it is added to my stock values</w:t>
+      </w:r>
+      <w:r>
+        <w:t xml:space="preserve"> </w:t>
+      </w:r>
+    </w:p>
+    <w:p>
+      <w:pPr>
+        <w:pStyle w:val="ListParagraph"/>
+        <w:numPr>
+          <w:ilvl w:val="0"/>
+          <w:numId w:val="1"/>
+        </w:numPr>
+      </w:pPr>
+      <w:r>
+        <w:t>As a manager, I want to be able to see how much stock of each item we sell we have so that I can know what to order for delivery</w:t>
+      </w:r>
     </w:p>
     <w:p>
       <w:pPr>
@@ -376,17 +249,144 @@
           <w:u w:val="single"/>
         </w:rPr>
       </w:pPr>
-    </w:p>
-    <w:p>
-      <w:pPr>
+      <w:r>
         <w:rPr>
           <w:u w:val="single"/>
         </w:rPr>
-      </w:pPr>
-      <w:r>
+        <w:t>Sprint 3</w:t>
+      </w:r>
+    </w:p>
+    <w:p>
+      <w:r>
+        <w:t>9</w:t>
+      </w:r>
+      <w:r>
+        <w:rPr>
+          <w:vertAlign w:val="superscript"/>
+        </w:rPr>
+        <w:t>th</w:t>
+      </w:r>
+      <w:r>
+        <w:t xml:space="preserve"> March – 20</w:t>
+      </w:r>
+      <w:r>
+        <w:rPr>
+          <w:vertAlign w:val="superscript"/>
+        </w:rPr>
+        <w:t>th</w:t>
+      </w:r>
+      <w:r>
+        <w:t xml:space="preserve"> March</w:t>
+      </w:r>
+    </w:p>
+    <w:p>
+      <w:pPr>
+        <w:pStyle w:val="ListParagraph"/>
+        <w:numPr>
+          <w:ilvl w:val="0"/>
+          <w:numId w:val="1"/>
+        </w:numPr>
+      </w:pPr>
+      <w:r>
+        <w:t>As a customer I want to be able to reserve the product that I want so that I can go and pick it up</w:t>
+      </w:r>
+    </w:p>
+    <w:p>
+      <w:pPr>
+        <w:pStyle w:val="ListParagraph"/>
+        <w:numPr>
+          <w:ilvl w:val="0"/>
+          <w:numId w:val="1"/>
+        </w:numPr>
+      </w:pPr>
+      <w:r>
+        <w:t>As a manager I want to be able to view click and collect orders so that the items can be put aside for customers to collect</w:t>
+      </w:r>
+    </w:p>
+    <w:p>
+      <w:pPr>
+        <w:pStyle w:val="ListParagraph"/>
+        <w:numPr>
+          <w:ilvl w:val="0"/>
+          <w:numId w:val="1"/>
+        </w:numPr>
+      </w:pPr>
+      <w:r>
+        <w:t>As a manager I want to be able to set up rota's so that my staff know when they are working</w:t>
+      </w:r>
+    </w:p>
+    <w:p>
+      <w:pPr>
+        <w:pStyle w:val="ListParagraph"/>
+        <w:numPr>
+          <w:ilvl w:val="0"/>
+          <w:numId w:val="1"/>
+        </w:numPr>
+      </w:pPr>
+      <w:r>
+        <w:t>As a staff member, I want to be able to look at the shop rota so that I can see when I have to work</w:t>
+      </w:r>
+      <w:r>
+        <w:t xml:space="preserve"> </w:t>
+      </w:r>
+    </w:p>
+    <w:p>
+      <w:pPr>
+        <w:pStyle w:val="ListParagraph"/>
+        <w:numPr>
+          <w:ilvl w:val="0"/>
+          <w:numId w:val="1"/>
+        </w:numPr>
+      </w:pPr>
+      <w:r>
+        <w:t>As a customer I want to see if the product I want is in stock so that I know if I can go and get it.</w:t>
+      </w:r>
+      <w:r>
+        <w:t xml:space="preserve"> </w:t>
+      </w:r>
+    </w:p>
+    <w:p>
+      <w:pPr>
+        <w:pStyle w:val="ListParagraph"/>
+        <w:numPr>
+          <w:ilvl w:val="0"/>
+          <w:numId w:val="1"/>
+        </w:numPr>
+      </w:pPr>
+      <w:r>
+        <w:t>As a manager, I want to be able to add staff members to the system so that they can access the system.</w:t>
+      </w:r>
+    </w:p>
+    <w:p>
+      <w:pPr>
+        <w:pStyle w:val="ListParagraph"/>
+        <w:numPr>
+          <w:ilvl w:val="0"/>
+          <w:numId w:val="1"/>
+        </w:numPr>
+      </w:pPr>
+      <w:r>
+        <w:lastRenderedPageBreak/>
+        <w:t>As an admin, I want to be able to add managers to the system so that they can manage their shops</w:t>
+      </w:r>
+    </w:p>
+    <w:p>
+      <w:pPr>
         <w:rPr>
           <w:u w:val="single"/>
         </w:rPr>
+      </w:pPr>
+    </w:p>
+    <w:p>
+      <w:pPr>
+        <w:rPr>
+          <w:u w:val="single"/>
+        </w:rPr>
+      </w:pPr>
+      <w:r>
+        <w:rPr>
+          <w:u w:val="single"/>
+        </w:rPr>
         <w:t>Sprint 4</w:t>
       </w:r>
     </w:p>
@@ -489,6 +489,18 @@
       </w:r>
       <w:r>
         <w:t xml:space="preserve"> </w:t>
+      </w:r>
+    </w:p>
+    <w:p>
+      <w:pPr>
+        <w:pStyle w:val="ListParagraph"/>
+        <w:numPr>
+          <w:ilvl w:val="0"/>
+          <w:numId w:val="1"/>
+        </w:numPr>
+      </w:pPr>
+      <w:r>
+        <w:t>As an admin, I want to be able to add deliveries to the system so shops know when their deliveries will arrive</w:t>
       </w:r>
     </w:p>
     <w:p/>

</xml_diff>

<commit_message>
Updated sprint plan removing functionality that is less of a priority
</commit_message>
<xml_diff>
--- a/Documents/Sprint plan.docx
+++ b/Documents/Sprint plan.docx
@@ -186,46 +186,130 @@
           <w:numId w:val="1"/>
         </w:numPr>
       </w:pPr>
+      <w:r>
+        <w:t>As a customer I want to be able to search for products so that I can see if my shop sells them</w:t>
+      </w:r>
+    </w:p>
+    <w:p>
+      <w:pPr>
+        <w:pStyle w:val="ListParagraph"/>
+        <w:numPr>
+          <w:ilvl w:val="0"/>
+          <w:numId w:val="1"/>
+        </w:numPr>
+      </w:pPr>
+      <w:r>
+        <w:t>As a manager, I want to be able to see what Items are on my next delivery so that I know what stock is due into the store</w:t>
+      </w:r>
+    </w:p>
+    <w:p>
+      <w:pPr>
+        <w:pStyle w:val="ListParagraph"/>
+        <w:numPr>
+          <w:ilvl w:val="0"/>
+          <w:numId w:val="1"/>
+        </w:numPr>
+      </w:pPr>
+      <w:r>
+        <w:t>As a staff member I want to be able to change my personal details so that they are accurate for my employer</w:t>
+      </w:r>
+    </w:p>
+    <w:p>
+      <w:pPr>
+        <w:pStyle w:val="ListParagraph"/>
+        <w:numPr>
+          <w:ilvl w:val="0"/>
+          <w:numId w:val="1"/>
+        </w:numPr>
+      </w:pPr>
       <w:bookmarkStart w:id="0" w:name="_GoBack"/>
       <w:bookmarkEnd w:id="0"/>
       <w:r>
-        <w:t>As a customer I want to be able to search for products so that I can see if my shop sells them</w:t>
-      </w:r>
-    </w:p>
-    <w:p>
-      <w:pPr>
-        <w:pStyle w:val="ListParagraph"/>
-        <w:numPr>
-          <w:ilvl w:val="0"/>
-          <w:numId w:val="1"/>
-        </w:numPr>
-      </w:pPr>
-      <w:r>
-        <w:t>As a manager, I want to be able to see what Items are on my next delivery so that I know what stock is due into the store</w:t>
-      </w:r>
-    </w:p>
-    <w:p>
-      <w:pPr>
-        <w:pStyle w:val="ListParagraph"/>
-        <w:numPr>
-          <w:ilvl w:val="0"/>
-          <w:numId w:val="1"/>
-        </w:numPr>
-      </w:pPr>
-      <w:r>
-        <w:t>As a staff member I want to be able to change my personal details so that they are accurate for my employer</w:t>
-      </w:r>
-    </w:p>
-    <w:p>
-      <w:pPr>
-        <w:pStyle w:val="ListParagraph"/>
-        <w:numPr>
-          <w:ilvl w:val="0"/>
-          <w:numId w:val="1"/>
-        </w:numPr>
-      </w:pPr>
-      <w:r>
-        <w:t>As a manager, I want to be able to verify the contents of a delivery so that it is added to my stock values</w:t>
+        <w:t>As a manager, I want to be able to see how much stock of each item we sell we have so that I can know what to order for delivery</w:t>
+      </w:r>
+    </w:p>
+    <w:p>
+      <w:pPr>
+        <w:rPr>
+          <w:u w:val="single"/>
+        </w:rPr>
+      </w:pPr>
+      <w:r>
+        <w:rPr>
+          <w:u w:val="single"/>
+        </w:rPr>
+        <w:t>Sprint 3</w:t>
+      </w:r>
+    </w:p>
+    <w:p>
+      <w:r>
+        <w:t>9</w:t>
+      </w:r>
+      <w:r>
+        <w:rPr>
+          <w:vertAlign w:val="superscript"/>
+        </w:rPr>
+        <w:t>th</w:t>
+      </w:r>
+      <w:r>
+        <w:t xml:space="preserve"> March – 20</w:t>
+      </w:r>
+      <w:r>
+        <w:rPr>
+          <w:vertAlign w:val="superscript"/>
+        </w:rPr>
+        <w:t>th</w:t>
+      </w:r>
+      <w:r>
+        <w:t xml:space="preserve"> March</w:t>
+      </w:r>
+    </w:p>
+    <w:p>
+      <w:pPr>
+        <w:pStyle w:val="ListParagraph"/>
+        <w:numPr>
+          <w:ilvl w:val="0"/>
+          <w:numId w:val="1"/>
+        </w:numPr>
+      </w:pPr>
+      <w:r>
+        <w:t>As a customer I want to be able to reserve the product that I want so that I can go and pick it up</w:t>
+      </w:r>
+    </w:p>
+    <w:p>
+      <w:pPr>
+        <w:pStyle w:val="ListParagraph"/>
+        <w:numPr>
+          <w:ilvl w:val="0"/>
+          <w:numId w:val="1"/>
+        </w:numPr>
+      </w:pPr>
+      <w:r>
+        <w:t>As a manager I want to be able to view click and collect orders so that the items can be put aside for customers to collect</w:t>
+      </w:r>
+    </w:p>
+    <w:p>
+      <w:pPr>
+        <w:pStyle w:val="ListParagraph"/>
+        <w:numPr>
+          <w:ilvl w:val="0"/>
+          <w:numId w:val="1"/>
+        </w:numPr>
+      </w:pPr>
+      <w:r>
+        <w:t>As a manager I want to be able to set up rota's so that my staff know when they are working</w:t>
+      </w:r>
+    </w:p>
+    <w:p>
+      <w:pPr>
+        <w:pStyle w:val="ListParagraph"/>
+        <w:numPr>
+          <w:ilvl w:val="0"/>
+          <w:numId w:val="1"/>
+        </w:numPr>
+      </w:pPr>
+      <w:r>
+        <w:t>As a staff member, I want to be able to look at the shop rota so that I can see when I have to work</w:t>
       </w:r>
       <w:r>
         <w:t xml:space="preserve"> </w:t>
@@ -240,91 +324,7 @@
         </w:numPr>
       </w:pPr>
       <w:r>
-        <w:t>As a manager, I want to be able to see how much stock of each item we sell we have so that I can know what to order for delivery</w:t>
-      </w:r>
-    </w:p>
-    <w:p>
-      <w:pPr>
-        <w:rPr>
-          <w:u w:val="single"/>
-        </w:rPr>
-      </w:pPr>
-      <w:r>
-        <w:rPr>
-          <w:u w:val="single"/>
-        </w:rPr>
-        <w:t>Sprint 3</w:t>
-      </w:r>
-    </w:p>
-    <w:p>
-      <w:r>
-        <w:t>9</w:t>
-      </w:r>
-      <w:r>
-        <w:rPr>
-          <w:vertAlign w:val="superscript"/>
-        </w:rPr>
-        <w:t>th</w:t>
-      </w:r>
-      <w:r>
-        <w:t xml:space="preserve"> March – 20</w:t>
-      </w:r>
-      <w:r>
-        <w:rPr>
-          <w:vertAlign w:val="superscript"/>
-        </w:rPr>
-        <w:t>th</w:t>
-      </w:r>
-      <w:r>
-        <w:t xml:space="preserve"> March</w:t>
-      </w:r>
-    </w:p>
-    <w:p>
-      <w:pPr>
-        <w:pStyle w:val="ListParagraph"/>
-        <w:numPr>
-          <w:ilvl w:val="0"/>
-          <w:numId w:val="1"/>
-        </w:numPr>
-      </w:pPr>
-      <w:r>
-        <w:t>As a customer I want to be able to reserve the product that I want so that I can go and pick it up</w:t>
-      </w:r>
-    </w:p>
-    <w:p>
-      <w:pPr>
-        <w:pStyle w:val="ListParagraph"/>
-        <w:numPr>
-          <w:ilvl w:val="0"/>
-          <w:numId w:val="1"/>
-        </w:numPr>
-      </w:pPr>
-      <w:r>
-        <w:t>As a manager I want to be able to view click and collect orders so that the items can be put aside for customers to collect</w:t>
-      </w:r>
-    </w:p>
-    <w:p>
-      <w:pPr>
-        <w:pStyle w:val="ListParagraph"/>
-        <w:numPr>
-          <w:ilvl w:val="0"/>
-          <w:numId w:val="1"/>
-        </w:numPr>
-      </w:pPr>
-      <w:r>
-        <w:t>As a manager I want to be able to set up rota's so that my staff know when they are working</w:t>
-      </w:r>
-    </w:p>
-    <w:p>
-      <w:pPr>
-        <w:pStyle w:val="ListParagraph"/>
-        <w:numPr>
-          <w:ilvl w:val="0"/>
-          <w:numId w:val="1"/>
-        </w:numPr>
-      </w:pPr>
-      <w:r>
-        <w:t>As a staff member, I want to be able to look at the shop rota so that I can see when I have to work</w:t>
+        <w:t>As a customer I want to see if the product I want is in stock so that I know if I can go and get it.</w:t>
       </w:r>
       <w:r>
         <w:t xml:space="preserve"> </w:t>
@@ -339,21 +339,6 @@
         </w:numPr>
       </w:pPr>
       <w:r>
-        <w:t>As a customer I want to see if the product I want is in stock so that I know if I can go and get it.</w:t>
-      </w:r>
-      <w:r>
-        <w:t xml:space="preserve"> </w:t>
-      </w:r>
-    </w:p>
-    <w:p>
-      <w:pPr>
-        <w:pStyle w:val="ListParagraph"/>
-        <w:numPr>
-          <w:ilvl w:val="0"/>
-          <w:numId w:val="1"/>
-        </w:numPr>
-      </w:pPr>
-      <w:r>
         <w:t>As a manager, I want to be able to add staff members to the system so that they can access the system.</w:t>
       </w:r>
     </w:p>
@@ -366,7 +351,6 @@
         </w:numPr>
       </w:pPr>
       <w:r>
-        <w:lastRenderedPageBreak/>
         <w:t>As an admin, I want to be able to add managers to the system so that they can manage their shops</w:t>
       </w:r>
     </w:p>

</xml_diff>